<commit_message>
Update documentation/projman/Staffing Management Plan_MLNSD.docx
</commit_message>
<xml_diff>
--- a/documentation/projman/Staffing Management Plan_MLNSD.docx
+++ b/documentation/projman/Staffing Management Plan_MLNSD.docx
@@ -315,7 +315,7 @@
           <w:szCs w:val="24"/>
         </w:rPr>
         <w:tab/>
-        <w:t>With the use of this plan, the team can successfully manage the project as it will make sure that all team members are working effectively and understands their role and responsibilities, that communications are open, that their performance while working and on what their working on is monitored as their contribution to the success of the project.</w:t>
+        <w:t>With the use of this plan, the team can successfully manage the project as it will make sure that all team members are working effectively and understands their role and responsibilities, that communications are open, that their performance while working is monitored as their contribution to the success of the project.</w:t>
       </w:r>
     </w:p>
     <w:p>
@@ -769,7 +769,7 @@
               <w:tabs>
                 <w:tab w:val="left" w:pos="1352"/>
               </w:tabs>
-              <w:spacing w:after="0" w:line="276" w:lineRule="auto"/>
+              <w:spacing w:line="276" w:lineRule="auto"/>
               <w:jc w:val="both"/>
               <w:cnfStyle w:val="000000100000" w:firstRow="0" w:lastRow="0" w:firstColumn="0" w:lastColumn="0" w:oddVBand="0" w:evenVBand="0" w:oddHBand="1" w:evenHBand="0" w:firstRowFirstColumn="0" w:firstRowLastColumn="0" w:lastRowFirstColumn="0" w:lastRowLastColumn="0"/>
               <w:rPr>
@@ -1504,14 +1504,7 @@
                 <w:sz w:val="24"/>
                 <w:szCs w:val="24"/>
               </w:rPr>
-              <w:t xml:space="preserve"> </w:t>
-            </w:r>
-            <w:r>
-              <w:rPr>
-                <w:sz w:val="24"/>
-                <w:szCs w:val="24"/>
-              </w:rPr>
-              <w:t>Knowledge of the company for precise information.</w:t>
+              <w:t xml:space="preserve"> Knowledge of the company for precise information.</w:t>
             </w:r>
           </w:p>
         </w:tc>
@@ -1630,14 +1623,7 @@
                 <w:sz w:val="24"/>
                 <w:szCs w:val="24"/>
               </w:rPr>
-              <w:t xml:space="preserve"> about the project</w:t>
-            </w:r>
-            <w:r>
-              <w:rPr>
-                <w:sz w:val="24"/>
-                <w:szCs w:val="24"/>
-              </w:rPr>
-              <w:t>.</w:t>
+              <w:t xml:space="preserve"> about the project.</w:t>
             </w:r>
           </w:p>
         </w:tc>
@@ -2780,6 +2766,7 @@
       </w:pPr>
       <w:r>
         <w:rPr>
+          <w:noProof/>
           <w:sz w:val="24"/>
           <w:szCs w:val="24"/>
         </w:rPr>
@@ -2929,13 +2916,7 @@
         <w:jc w:val="both"/>
       </w:pPr>
       <w:r>
-        <w:t xml:space="preserve">Acquisition must be completed as soon as possible </w:t>
-      </w:r>
-      <w:r>
-        <w:t>to</w:t>
-      </w:r>
-      <w:r>
-        <w:t xml:space="preserve"> obtain the skills and knowledge required for the project. This will involve using new employees, outside contractors, and even internal staff as needed to complete the project.</w:t>
+        <w:t>Acquisition must be completed as soon as possible to obtain the skills and knowledge required for the project. This will involve using new employees, outside contractors, and even internal staff as needed to complete the project.</w:t>
       </w:r>
     </w:p>
     <w:p>
@@ -2993,28 +2974,7 @@
         <w:jc w:val="both"/>
       </w:pPr>
       <w:r>
-        <w:t>A recognition and</w:t>
-      </w:r>
-      <w:r>
-        <w:t xml:space="preserve"> </w:t>
-      </w:r>
-      <w:r>
-        <w:t>incentive program will be put in place to reward and</w:t>
-      </w:r>
-      <w:r>
-        <w:t xml:space="preserve"> </w:t>
-      </w:r>
-      <w:r>
-        <w:t>encourage exceptional performance. This could apply to rewards, promotions, and</w:t>
-      </w:r>
-      <w:r>
-        <w:t xml:space="preserve"> </w:t>
-      </w:r>
-      <w:r>
-        <w:t>other advantages</w:t>
-      </w:r>
-      <w:r>
-        <w:t>.</w:t>
+        <w:t>A recognition and incentive program will be put in place to reward and encourage exceptional performance. This could apply to rewards, promotions, and other advantages.</w:t>
       </w:r>
     </w:p>
     <w:p>
@@ -3055,9 +3015,9 @@
       </w:tblPr>
       <w:tblGrid>
         <w:gridCol w:w="1525"/>
-        <w:gridCol w:w="1611"/>
-        <w:gridCol w:w="1989"/>
-        <w:gridCol w:w="1232"/>
+        <w:gridCol w:w="1800"/>
+        <w:gridCol w:w="1980"/>
+        <w:gridCol w:w="1052"/>
         <w:gridCol w:w="1533"/>
         <w:gridCol w:w="1460"/>
       </w:tblGrid>
@@ -3088,7 +3048,7 @@
         </w:tc>
         <w:tc>
           <w:tcPr>
-            <w:tcW w:w="1611" w:type="dxa"/>
+            <w:tcW w:w="1800" w:type="dxa"/>
           </w:tcPr>
           <w:p>
             <w:pPr>
@@ -3109,7 +3069,7 @@
         </w:tc>
         <w:tc>
           <w:tcPr>
-            <w:tcW w:w="1989" w:type="dxa"/>
+            <w:tcW w:w="1980" w:type="dxa"/>
           </w:tcPr>
           <w:p>
             <w:pPr>
@@ -3130,7 +3090,7 @@
         </w:tc>
         <w:tc>
           <w:tcPr>
-            <w:tcW w:w="1232" w:type="dxa"/>
+            <w:tcW w:w="1052" w:type="dxa"/>
           </w:tcPr>
           <w:p>
             <w:pPr>
@@ -3213,7 +3173,7 @@
         </w:tc>
         <w:tc>
           <w:tcPr>
-            <w:tcW w:w="1611" w:type="dxa"/>
+            <w:tcW w:w="1800" w:type="dxa"/>
           </w:tcPr>
           <w:p>
             <w:pPr>
@@ -3239,7 +3199,7 @@
         </w:tc>
         <w:tc>
           <w:tcPr>
-            <w:tcW w:w="1989" w:type="dxa"/>
+            <w:tcW w:w="1980" w:type="dxa"/>
           </w:tcPr>
           <w:p>
             <w:pPr>
@@ -3265,7 +3225,7 @@
         </w:tc>
         <w:tc>
           <w:tcPr>
-            <w:tcW w:w="1232" w:type="dxa"/>
+            <w:tcW w:w="1052" w:type="dxa"/>
             <w:vAlign w:val="center"/>
           </w:tcPr>
           <w:p>
@@ -3333,7 +3293,7 @@
         </w:tc>
         <w:tc>
           <w:tcPr>
-            <w:tcW w:w="1611" w:type="dxa"/>
+            <w:tcW w:w="1800" w:type="dxa"/>
           </w:tcPr>
           <w:p>
             <w:pPr>
@@ -3367,21 +3327,13 @@
                 <w:sz w:val="24"/>
                 <w:szCs w:val="24"/>
               </w:rPr>
-              <w:t xml:space="preserve"> for the feedbacks of </w:t>
-            </w:r>
-            <w:r>
-              <w:rPr>
-                <w:sz w:val="24"/>
-                <w:szCs w:val="24"/>
-              </w:rPr>
-              <w:lastRenderedPageBreak/>
-              <w:t>the project sponsor.</w:t>
-            </w:r>
-          </w:p>
-        </w:tc>
-        <w:tc>
-          <w:tcPr>
-            <w:tcW w:w="1989" w:type="dxa"/>
+              <w:t xml:space="preserve"> for the feedbacks of the project sponsor.</w:t>
+            </w:r>
+          </w:p>
+        </w:tc>
+        <w:tc>
+          <w:tcPr>
+            <w:tcW w:w="1980" w:type="dxa"/>
           </w:tcPr>
           <w:p>
             <w:pPr>
@@ -3398,14 +3350,13 @@
                 <w:sz w:val="24"/>
                 <w:szCs w:val="24"/>
               </w:rPr>
-              <w:lastRenderedPageBreak/>
               <w:t>Strong leadership, communication skills, and project management skills.</w:t>
             </w:r>
           </w:p>
         </w:tc>
         <w:tc>
           <w:tcPr>
-            <w:tcW w:w="1232" w:type="dxa"/>
+            <w:tcW w:w="1052" w:type="dxa"/>
             <w:vAlign w:val="center"/>
           </w:tcPr>
           <w:p>
@@ -3473,7 +3424,7 @@
         </w:tc>
         <w:tc>
           <w:tcPr>
-            <w:tcW w:w="1611" w:type="dxa"/>
+            <w:tcW w:w="1800" w:type="dxa"/>
           </w:tcPr>
           <w:p>
             <w:pPr>
@@ -3490,13 +3441,21 @@
                 <w:sz w:val="24"/>
                 <w:szCs w:val="24"/>
               </w:rPr>
-              <w:t>Control and help execute a solution to a problem in the project and monitors the work of the team members.</w:t>
-            </w:r>
-          </w:p>
-        </w:tc>
-        <w:tc>
-          <w:tcPr>
-            <w:tcW w:w="1989" w:type="dxa"/>
+              <w:t xml:space="preserve">Control and help execute a </w:t>
+            </w:r>
+            <w:r>
+              <w:rPr>
+                <w:sz w:val="24"/>
+                <w:szCs w:val="24"/>
+              </w:rPr>
+              <w:lastRenderedPageBreak/>
+              <w:t>solution to a problem in the project and monitors the work of the team members.</w:t>
+            </w:r>
+          </w:p>
+        </w:tc>
+        <w:tc>
+          <w:tcPr>
+            <w:tcW w:w="1980" w:type="dxa"/>
           </w:tcPr>
           <w:p>
             <w:pPr>
@@ -3516,13 +3475,22 @@
                 <w:sz w:val="24"/>
                 <w:szCs w:val="24"/>
               </w:rPr>
-              <w:t>Strong leadership, communication skills.</w:t>
-            </w:r>
-          </w:p>
-        </w:tc>
-        <w:tc>
-          <w:tcPr>
-            <w:tcW w:w="1232" w:type="dxa"/>
+              <w:lastRenderedPageBreak/>
+              <w:t xml:space="preserve">Strong leadership, </w:t>
+            </w:r>
+            <w:r>
+              <w:rPr>
+                <w:sz w:val="24"/>
+                <w:szCs w:val="24"/>
+              </w:rPr>
+              <w:lastRenderedPageBreak/>
+              <w:t>communication skills.</w:t>
+            </w:r>
+          </w:p>
+        </w:tc>
+        <w:tc>
+          <w:tcPr>
+            <w:tcW w:w="1052" w:type="dxa"/>
             <w:vAlign w:val="center"/>
           </w:tcPr>
           <w:p>
@@ -3532,6 +3500,7 @@
               <w:cnfStyle w:val="000000100000" w:firstRow="0" w:lastRow="0" w:firstColumn="0" w:lastColumn="0" w:oddVBand="0" w:evenVBand="0" w:oddHBand="1" w:evenHBand="0" w:firstRowFirstColumn="0" w:firstRowLastColumn="0" w:lastRowFirstColumn="0" w:lastRowLastColumn="0"/>
             </w:pPr>
             <w:r>
+              <w:lastRenderedPageBreak/>
               <w:t>1</w:t>
             </w:r>
           </w:p>
@@ -3587,7 +3556,7 @@
         </w:tc>
         <w:tc>
           <w:tcPr>
-            <w:tcW w:w="1611" w:type="dxa"/>
+            <w:tcW w:w="1800" w:type="dxa"/>
           </w:tcPr>
           <w:p>
             <w:pPr>
@@ -3628,41 +3597,34 @@
                 <w:sz w:val="24"/>
                 <w:szCs w:val="24"/>
               </w:rPr>
-              <w:t>Leads the Team members.</w:t>
-            </w:r>
-            <w:r>
-              <w:rPr>
-                <w:sz w:val="24"/>
-                <w:szCs w:val="24"/>
-              </w:rPr>
+              <w:t xml:space="preserve">Leads the Team members. </w:t>
+            </w:r>
+          </w:p>
+        </w:tc>
+        <w:tc>
+          <w:tcPr>
+            <w:tcW w:w="1980" w:type="dxa"/>
+          </w:tcPr>
+          <w:p>
+            <w:pPr>
+              <w:spacing w:line="276" w:lineRule="auto"/>
+              <w:jc w:val="both"/>
+              <w:cnfStyle w:val="000000000000" w:firstRow="0" w:lastRow="0" w:firstColumn="0" w:lastColumn="0" w:oddVBand="0" w:evenVBand="0" w:oddHBand="0" w:evenHBand="0" w:firstRowFirstColumn="0" w:firstRowLastColumn="0" w:lastRowFirstColumn="0" w:lastRowLastColumn="0"/>
+            </w:pPr>
+            <w:r>
+              <w:t>Strong leadership, communication skills</w:t>
+            </w:r>
+            <w:r>
+              <w:t>.</w:t>
+            </w:r>
+            <w:r>
               <w:t xml:space="preserve"> </w:t>
             </w:r>
           </w:p>
         </w:tc>
         <w:tc>
           <w:tcPr>
-            <w:tcW w:w="1989" w:type="dxa"/>
-          </w:tcPr>
-          <w:p>
-            <w:pPr>
-              <w:spacing w:line="276" w:lineRule="auto"/>
-              <w:jc w:val="both"/>
-              <w:cnfStyle w:val="000000000000" w:firstRow="0" w:lastRow="0" w:firstColumn="0" w:lastColumn="0" w:oddVBand="0" w:evenVBand="0" w:oddHBand="0" w:evenHBand="0" w:firstRowFirstColumn="0" w:firstRowLastColumn="0" w:lastRowFirstColumn="0" w:lastRowLastColumn="0"/>
-            </w:pPr>
-            <w:r>
-              <w:t>Strong leadership, communication skills</w:t>
-            </w:r>
-            <w:r>
-              <w:t>.</w:t>
-            </w:r>
-            <w:r>
-              <w:t xml:space="preserve"> </w:t>
-            </w:r>
-          </w:p>
-        </w:tc>
-        <w:tc>
-          <w:tcPr>
-            <w:tcW w:w="1232" w:type="dxa"/>
+            <w:tcW w:w="1052" w:type="dxa"/>
             <w:vAlign w:val="center"/>
           </w:tcPr>
           <w:p>
@@ -3730,7 +3692,7 @@
         </w:tc>
         <w:tc>
           <w:tcPr>
-            <w:tcW w:w="1611" w:type="dxa"/>
+            <w:tcW w:w="1800" w:type="dxa"/>
           </w:tcPr>
           <w:p>
             <w:pPr>
@@ -3756,7 +3718,7 @@
         </w:tc>
         <w:tc>
           <w:tcPr>
-            <w:tcW w:w="1989" w:type="dxa"/>
+            <w:tcW w:w="1980" w:type="dxa"/>
           </w:tcPr>
           <w:p>
             <w:pPr>
@@ -3776,21 +3738,7 @@
                 <w:sz w:val="24"/>
                 <w:szCs w:val="24"/>
               </w:rPr>
-              <w:t>Strong communication skills,</w:t>
-            </w:r>
-            <w:r>
-              <w:rPr>
-                <w:sz w:val="24"/>
-                <w:szCs w:val="24"/>
-              </w:rPr>
-              <w:t xml:space="preserve"> technical skills</w:t>
-            </w:r>
-            <w:r>
-              <w:rPr>
-                <w:sz w:val="24"/>
-                <w:szCs w:val="24"/>
-              </w:rPr>
-              <w:t>, and cooperation.</w:t>
+              <w:t>Strong communication skills, technical skills, and cooperation.</w:t>
             </w:r>
           </w:p>
           <w:p>
@@ -3803,7 +3751,7 @@
         </w:tc>
         <w:tc>
           <w:tcPr>
-            <w:tcW w:w="1232" w:type="dxa"/>
+            <w:tcW w:w="1052" w:type="dxa"/>
           </w:tcPr>
           <w:p>
             <w:pPr>
@@ -3854,7 +3802,7 @@
     <w:p>
       <w:pPr>
         <w:pStyle w:val="Caption"/>
-        <w:framePr w:hSpace="187" w:wrap="notBeside" w:vAnchor="text" w:hAnchor="page" w:x="5049" w:y="10096"/>
+        <w:framePr w:hSpace="187" w:wrap="notBeside" w:vAnchor="text" w:hAnchor="page" w:x="5049" w:y="7492"/>
       </w:pPr>
       <w:r>
         <w:t xml:space="preserve">Table </w:t>
@@ -5091,6 +5039,26 @@
 </file>
 
 <file path=customXml/item1.xml><?xml version="1.0" encoding="utf-8"?>
+<p:properties xmlns:p="http://schemas.microsoft.com/office/2006/metadata/properties" xmlns:xsi="http://www.w3.org/2001/XMLSchema-instance" xmlns:pc="http://schemas.microsoft.com/office/infopath/2007/PartnerControls">
+  <documentManagement>
+    <TaxCatchAll xmlns="0d803109-e11b-45d4-a4e8-5bf0740163af" xsi:nil="true"/>
+    <lcf76f155ced4ddcb4097134ff3c332f xmlns="31aac78f-6ed8-4134-ac7e-47c186d487c3">
+      <Terms xmlns="http://schemas.microsoft.com/office/infopath/2007/PartnerControls"/>
+    </lcf76f155ced4ddcb4097134ff3c332f>
+  </documentManagement>
+</p:properties>
+</file>
+
+<file path=customXml/item2.xml><?xml version="1.0" encoding="utf-8"?>
+<?mso-contentType ?>
+<FormTemplates xmlns="http://schemas.microsoft.com/sharepoint/v3/contenttype/forms">
+  <Display>DocumentLibraryForm</Display>
+  <Edit>DocumentLibraryForm</Edit>
+  <New>DocumentLibraryForm</New>
+</FormTemplates>
+</file>
+
+<file path=customXml/item3.xml><?xml version="1.0" encoding="utf-8"?>
 <ct:contentTypeSchema xmlns:ct="http://schemas.microsoft.com/office/2006/metadata/contentType" xmlns:ma="http://schemas.microsoft.com/office/2006/metadata/properties/metaAttributes" ct:_="" ma:_="" ma:contentTypeName="Document" ma:contentTypeID="0x01010078E5C03F786D684AB79627F2BAF5AB3A" ma:contentTypeVersion="12" ma:contentTypeDescription="Create a new document." ma:contentTypeScope="" ma:versionID="6753d19c26ced2570449d2cfe2fd38cd">
   <xsd:schema xmlns:xsd="http://www.w3.org/2001/XMLSchema" xmlns:xs="http://www.w3.org/2001/XMLSchema" xmlns:p="http://schemas.microsoft.com/office/2006/metadata/properties" xmlns:ns2="31aac78f-6ed8-4134-ac7e-47c186d487c3" xmlns:ns3="0d803109-e11b-45d4-a4e8-5bf0740163af" targetNamespace="http://schemas.microsoft.com/office/2006/metadata/properties" ma:root="true" ma:fieldsID="59531f12ec9f3761682ad3919ac9365f" ns2:_="" ns3:_="">
     <xsd:import namespace="31aac78f-6ed8-4134-ac7e-47c186d487c3"/>
@@ -5307,27 +5275,26 @@
 </ct:contentTypeSchema>
 </file>
 
-<file path=customXml/item2.xml><?xml version="1.0" encoding="utf-8"?>
-<?mso-contentType ?>
-<FormTemplates xmlns="http://schemas.microsoft.com/sharepoint/v3/contenttype/forms">
-  <Display>DocumentLibraryForm</Display>
-  <Edit>DocumentLibraryForm</Edit>
-  <New>DocumentLibraryForm</New>
-</FormTemplates>
+<file path=customXml/itemProps1.xml><?xml version="1.0" encoding="utf-8"?>
+<ds:datastoreItem xmlns:ds="http://schemas.openxmlformats.org/officeDocument/2006/customXml" ds:itemID="{10E605A4-4ABC-42A2-89BB-03D1F65BB968}">
+  <ds:schemaRefs>
+    <ds:schemaRef ds:uri="http://schemas.microsoft.com/office/2006/metadata/properties"/>
+    <ds:schemaRef ds:uri="http://schemas.microsoft.com/office/infopath/2007/PartnerControls"/>
+    <ds:schemaRef ds:uri="0d803109-e11b-45d4-a4e8-5bf0740163af"/>
+    <ds:schemaRef ds:uri="31aac78f-6ed8-4134-ac7e-47c186d487c3"/>
+  </ds:schemaRefs>
+</ds:datastoreItem>
 </file>
 
-<file path=customXml/item3.xml><?xml version="1.0" encoding="utf-8"?>
-<p:properties xmlns:p="http://schemas.microsoft.com/office/2006/metadata/properties" xmlns:xsi="http://www.w3.org/2001/XMLSchema-instance" xmlns:pc="http://schemas.microsoft.com/office/infopath/2007/PartnerControls">
-  <documentManagement>
-    <TaxCatchAll xmlns="0d803109-e11b-45d4-a4e8-5bf0740163af" xsi:nil="true"/>
-    <lcf76f155ced4ddcb4097134ff3c332f xmlns="31aac78f-6ed8-4134-ac7e-47c186d487c3">
-      <Terms xmlns="http://schemas.microsoft.com/office/infopath/2007/PartnerControls"/>
-    </lcf76f155ced4ddcb4097134ff3c332f>
-  </documentManagement>
-</p:properties>
+<file path=customXml/itemProps2.xml><?xml version="1.0" encoding="utf-8"?>
+<ds:datastoreItem xmlns:ds="http://schemas.openxmlformats.org/officeDocument/2006/customXml" ds:itemID="{44C0A50F-1EDC-4014-891D-2FB2FDD477BC}">
+  <ds:schemaRefs>
+    <ds:schemaRef ds:uri="http://schemas.microsoft.com/sharepoint/v3/contenttype/forms"/>
+  </ds:schemaRefs>
+</ds:datastoreItem>
 </file>
 
-<file path=customXml/itemProps1.xml><?xml version="1.0" encoding="utf-8"?>
+<file path=customXml/itemProps3.xml><?xml version="1.0" encoding="utf-8"?>
 <ds:datastoreItem xmlns:ds="http://schemas.openxmlformats.org/officeDocument/2006/customXml" ds:itemID="{952E95B9-DA0B-4D79-A85D-9DC1F2914588}">
   <ds:schemaRefs>
     <ds:schemaRef ds:uri="http://schemas.microsoft.com/office/2006/metadata/contentType"/>
@@ -5344,29 +5311,4 @@
     <ds:schemaRef ds:uri="http://schemas.microsoft.com/internal/obd"/>
   </ds:schemaRefs>
 </ds:datastoreItem>
-</file>
-
-<file path=customXml/itemProps2.xml><?xml version="1.0" encoding="utf-8"?>
-<ds:datastoreItem xmlns:ds="http://schemas.openxmlformats.org/officeDocument/2006/customXml" ds:itemID="{44C0A50F-1EDC-4014-891D-2FB2FDD477BC}">
-  <ds:schemaRefs>
-    <ds:schemaRef ds:uri="http://schemas.microsoft.com/sharepoint/v3/contenttype/forms"/>
-  </ds:schemaRefs>
-</ds:datastoreItem>
-</file>
-
-<file path=customXml/itemProps3.xml><?xml version="1.0" encoding="utf-8"?>
-<ds:datastoreItem xmlns:ds="http://schemas.openxmlformats.org/officeDocument/2006/customXml" ds:itemID="{10E605A4-4ABC-42A2-89BB-03D1F65BB968}">
-  <ds:schemaRefs>
-    <ds:schemaRef ds:uri="http://purl.org/dc/dcmitype/"/>
-    <ds:schemaRef ds:uri="31aac78f-6ed8-4134-ac7e-47c186d487c3"/>
-    <ds:schemaRef ds:uri="http://schemas.microsoft.com/office/2006/metadata/properties"/>
-    <ds:schemaRef ds:uri="http://schemas.microsoft.com/office/2006/documentManagement/types"/>
-    <ds:schemaRef ds:uri="http://purl.org/dc/elements/1.1/"/>
-    <ds:schemaRef ds:uri="http://purl.org/dc/terms/"/>
-    <ds:schemaRef ds:uri="http://www.w3.org/XML/1998/namespace"/>
-    <ds:schemaRef ds:uri="http://schemas.microsoft.com/office/infopath/2007/PartnerControls"/>
-    <ds:schemaRef ds:uri="http://schemas.openxmlformats.org/package/2006/metadata/core-properties"/>
-    <ds:schemaRef ds:uri="0d803109-e11b-45d4-a4e8-5bf0740163af"/>
-  </ds:schemaRefs>
-</ds:datastoreItem>
 </file>
</xml_diff>

<commit_message>
update: documentation/projman/Staffing Management Plan_MLNSD.docx
</commit_message>
<xml_diff>
--- a/documentation/projman/Staffing Management Plan_MLNSD.docx
+++ b/documentation/projman/Staffing Management Plan_MLNSD.docx
@@ -3793,7 +3793,13 @@
               <w:cnfStyle w:val="000000100000" w:firstRow="0" w:lastRow="0" w:firstColumn="0" w:lastColumn="0" w:oddVBand="0" w:evenVBand="0" w:oddHBand="1" w:evenHBand="0" w:firstRowFirstColumn="0" w:firstRowLastColumn="0" w:lastRowFirstColumn="0" w:lastRowLastColumn="0"/>
             </w:pPr>
             <w:r>
-              <w:t>Salara Increase</w:t>
+              <w:t>Salar</w:t>
+            </w:r>
+            <w:r>
+              <w:t>y</w:t>
+            </w:r>
+            <w:r>
+              <w:t xml:space="preserve"> Increase</w:t>
             </w:r>
           </w:p>
         </w:tc>
@@ -5039,6 +5045,15 @@
 </file>
 
 <file path=customXml/item1.xml><?xml version="1.0" encoding="utf-8"?>
+<?mso-contentType ?>
+<FormTemplates xmlns="http://schemas.microsoft.com/sharepoint/v3/contenttype/forms">
+  <Display>DocumentLibraryForm</Display>
+  <Edit>DocumentLibraryForm</Edit>
+  <New>DocumentLibraryForm</New>
+</FormTemplates>
+</file>
+
+<file path=customXml/item2.xml><?xml version="1.0" encoding="utf-8"?>
 <p:properties xmlns:p="http://schemas.microsoft.com/office/2006/metadata/properties" xmlns:xsi="http://www.w3.org/2001/XMLSchema-instance" xmlns:pc="http://schemas.microsoft.com/office/infopath/2007/PartnerControls">
   <documentManagement>
     <TaxCatchAll xmlns="0d803109-e11b-45d4-a4e8-5bf0740163af" xsi:nil="true"/>
@@ -5047,15 +5062,6 @@
     </lcf76f155ced4ddcb4097134ff3c332f>
   </documentManagement>
 </p:properties>
-</file>
-
-<file path=customXml/item2.xml><?xml version="1.0" encoding="utf-8"?>
-<?mso-contentType ?>
-<FormTemplates xmlns="http://schemas.microsoft.com/sharepoint/v3/contenttype/forms">
-  <Display>DocumentLibraryForm</Display>
-  <Edit>DocumentLibraryForm</Edit>
-  <New>DocumentLibraryForm</New>
-</FormTemplates>
 </file>
 
 <file path=customXml/item3.xml><?xml version="1.0" encoding="utf-8"?>
@@ -5276,20 +5282,20 @@
 </file>
 
 <file path=customXml/itemProps1.xml><?xml version="1.0" encoding="utf-8"?>
+<ds:datastoreItem xmlns:ds="http://schemas.openxmlformats.org/officeDocument/2006/customXml" ds:itemID="{44C0A50F-1EDC-4014-891D-2FB2FDD477BC}">
+  <ds:schemaRefs>
+    <ds:schemaRef ds:uri="http://schemas.microsoft.com/sharepoint/v3/contenttype/forms"/>
+  </ds:schemaRefs>
+</ds:datastoreItem>
+</file>
+
+<file path=customXml/itemProps2.xml><?xml version="1.0" encoding="utf-8"?>
 <ds:datastoreItem xmlns:ds="http://schemas.openxmlformats.org/officeDocument/2006/customXml" ds:itemID="{10E605A4-4ABC-42A2-89BB-03D1F65BB968}">
   <ds:schemaRefs>
     <ds:schemaRef ds:uri="http://schemas.microsoft.com/office/2006/metadata/properties"/>
     <ds:schemaRef ds:uri="http://schemas.microsoft.com/office/infopath/2007/PartnerControls"/>
     <ds:schemaRef ds:uri="0d803109-e11b-45d4-a4e8-5bf0740163af"/>
     <ds:schemaRef ds:uri="31aac78f-6ed8-4134-ac7e-47c186d487c3"/>
-  </ds:schemaRefs>
-</ds:datastoreItem>
-</file>
-
-<file path=customXml/itemProps2.xml><?xml version="1.0" encoding="utf-8"?>
-<ds:datastoreItem xmlns:ds="http://schemas.openxmlformats.org/officeDocument/2006/customXml" ds:itemID="{44C0A50F-1EDC-4014-891D-2FB2FDD477BC}">
-  <ds:schemaRefs>
-    <ds:schemaRef ds:uri="http://schemas.microsoft.com/sharepoint/v3/contenttype/forms"/>
   </ds:schemaRefs>
 </ds:datastoreItem>
 </file>

</xml_diff>

<commit_message>
updated documentation/projman/Staffing Management Plan_MLNSD.docx
</commit_message>
<xml_diff>
--- a/documentation/projman/Staffing Management Plan_MLNSD.docx
+++ b/documentation/projman/Staffing Management Plan_MLNSD.docx
@@ -1,6 +1,6 @@
 
 <file path=word/document.xml><?xml version="1.0" encoding="utf-8"?>
-<w:document xmlns:wpc="http://schemas.microsoft.com/office/word/2010/wordprocessingCanvas" xmlns:cx="http://schemas.microsoft.com/office/drawing/2014/chartex" xmlns:cx1="http://schemas.microsoft.com/office/drawing/2015/9/8/chartex" xmlns:cx2="http://schemas.microsoft.com/office/drawing/2015/10/21/chartex" xmlns:cx3="http://schemas.microsoft.com/office/drawing/2016/5/9/chartex" xmlns:cx4="http://schemas.microsoft.com/office/drawing/2016/5/10/chartex" xmlns:cx5="http://schemas.microsoft.com/office/drawing/2016/5/11/chartex" xmlns:cx6="http://schemas.microsoft.com/office/drawing/2016/5/12/chartex" xmlns:cx7="http://schemas.microsoft.com/office/drawing/2016/5/13/chartex" xmlns:cx8="http://schemas.microsoft.com/office/drawing/2016/5/14/chartex" xmlns:mc="http://schemas.openxmlformats.org/markup-compatibility/2006" xmlns:aink="http://schemas.microsoft.com/office/drawing/2016/ink" xmlns:am3d="http://schemas.microsoft.com/office/drawing/2017/model3d" xmlns:o="urn:schemas-microsoft-com:office:office" xmlns:oel="http://schemas.microsoft.com/office/2019/extlst" xmlns:r="http://schemas.openxmlformats.org/officeDocument/2006/relationships" xmlns:m="http://schemas.openxmlformats.org/officeDocument/2006/math" xmlns:v="urn:schemas-microsoft-com:vml" xmlns:wp14="http://schemas.microsoft.com/office/word/2010/wordprocessingDrawing" xmlns:wp="http://schemas.openxmlformats.org/drawingml/2006/wordprocessingDrawing" xmlns:w10="urn:schemas-microsoft-com:office:word" xmlns:w="http://schemas.openxmlformats.org/wordprocessingml/2006/main" xmlns:w14="http://schemas.microsoft.com/office/word/2010/wordml" xmlns:w15="http://schemas.microsoft.com/office/word/2012/wordml" xmlns:w16cex="http://schemas.microsoft.com/office/word/2018/wordml/cex" xmlns:w16cid="http://schemas.microsoft.com/office/word/2016/wordml/cid" xmlns:w16="http://schemas.microsoft.com/office/word/2018/wordml" xmlns:w16sdtdh="http://schemas.microsoft.com/office/word/2020/wordml/sdtdatahash" xmlns:w16se="http://schemas.microsoft.com/office/word/2015/wordml/symex" xmlns:wpg="http://schemas.microsoft.com/office/word/2010/wordprocessingGroup" xmlns:wpi="http://schemas.microsoft.com/office/word/2010/wordprocessingInk" xmlns:wne="http://schemas.microsoft.com/office/word/2006/wordml" xmlns:wps="http://schemas.microsoft.com/office/word/2010/wordprocessingShape" mc:Ignorable="w14 w15 w16se w16cid w16 w16cex w16sdtdh wp14">
+<w:document xmlns:wpc="http://schemas.microsoft.com/office/word/2010/wordprocessingCanvas" xmlns:cx="http://schemas.microsoft.com/office/drawing/2014/chartex" xmlns:cx1="http://schemas.microsoft.com/office/drawing/2015/9/8/chartex" xmlns:cx2="http://schemas.microsoft.com/office/drawing/2015/10/21/chartex" xmlns:cx3="http://schemas.microsoft.com/office/drawing/2016/5/9/chartex" xmlns:cx4="http://schemas.microsoft.com/office/drawing/2016/5/10/chartex" xmlns:cx5="http://schemas.microsoft.com/office/drawing/2016/5/11/chartex" xmlns:cx6="http://schemas.microsoft.com/office/drawing/2016/5/12/chartex" xmlns:cx7="http://schemas.microsoft.com/office/drawing/2016/5/13/chartex" xmlns:cx8="http://schemas.microsoft.com/office/drawing/2016/5/14/chartex" xmlns:mc="http://schemas.openxmlformats.org/markup-compatibility/2006" xmlns:aink="http://schemas.microsoft.com/office/drawing/2016/ink" xmlns:am3d="http://schemas.microsoft.com/office/drawing/2017/model3d" xmlns:o="urn:schemas-microsoft-com:office:office" xmlns:oel="http://schemas.microsoft.com/office/2019/extlst" xmlns:r="http://schemas.openxmlformats.org/officeDocument/2006/relationships" xmlns:m="http://schemas.openxmlformats.org/officeDocument/2006/math" xmlns:v="urn:schemas-microsoft-com:vml" xmlns:wp14="http://schemas.microsoft.com/office/word/2010/wordprocessingDrawing" xmlns:wp="http://schemas.openxmlformats.org/drawingml/2006/wordprocessingDrawing" xmlns:w10="urn:schemas-microsoft-com:office:word" xmlns:w="http://schemas.openxmlformats.org/wordprocessingml/2006/main" xmlns:w14="http://schemas.microsoft.com/office/word/2010/wordml" xmlns:w15="http://schemas.microsoft.com/office/word/2012/wordml" xmlns:w16cex="http://schemas.microsoft.com/office/word/2018/wordml/cex" xmlns:w16cid="http://schemas.microsoft.com/office/word/2016/wordml/cid" xmlns:w16="http://schemas.microsoft.com/office/word/2018/wordml" xmlns:w16du="http://schemas.microsoft.com/office/word/2023/wordml/word16du" xmlns:w16sdtdh="http://schemas.microsoft.com/office/word/2020/wordml/sdtdatahash" xmlns:w16se="http://schemas.microsoft.com/office/word/2015/wordml/symex" xmlns:wpg="http://schemas.microsoft.com/office/word/2010/wordprocessingGroup" xmlns:wpi="http://schemas.microsoft.com/office/word/2010/wordprocessingInk" xmlns:wne="http://schemas.microsoft.com/office/word/2006/wordml" xmlns:wps="http://schemas.microsoft.com/office/word/2010/wordprocessingShape" mc:Ignorable="w14 w15 w16se w16cid w16 w16cex w16sdtdh wp14">
   <w:body>
     <w:p>
       <w:pPr>
@@ -91,6 +91,7 @@
           <w:szCs w:val="32"/>
         </w:rPr>
       </w:pPr>
+      <w:proofErr w:type="spellStart"/>
       <w:r>
         <w:rPr>
           <w:i/>
@@ -98,7 +99,17 @@
           <w:sz w:val="32"/>
           <w:szCs w:val="32"/>
         </w:rPr>
-        <w:t>Villamin Wood and Iron Works System</w:t>
+        <w:t>Villamin</w:t>
+      </w:r>
+      <w:proofErr w:type="spellEnd"/>
+      <w:r>
+        <w:rPr>
+          <w:i/>
+          <w:iCs/>
+          <w:sz w:val="32"/>
+          <w:szCs w:val="32"/>
+        </w:rPr>
+        <w:t xml:space="preserve"> Wood and Iron Works System</w:t>
       </w:r>
     </w:p>
     <w:p>
@@ -190,12 +201,21 @@
           <w:szCs w:val="32"/>
         </w:rPr>
       </w:pPr>
+      <w:proofErr w:type="spellStart"/>
       <w:r>
         <w:rPr>
           <w:sz w:val="32"/>
           <w:szCs w:val="32"/>
         </w:rPr>
-        <w:t>Villamin Wood and Iron Works</w:t>
+        <w:t>Villamin</w:t>
+      </w:r>
+      <w:proofErr w:type="spellEnd"/>
+      <w:r>
+        <w:rPr>
+          <w:sz w:val="32"/>
+          <w:szCs w:val="32"/>
+        </w:rPr>
+        <w:t xml:space="preserve"> Wood and Iron Works</w:t>
       </w:r>
     </w:p>
     <w:p>
@@ -509,7 +529,27 @@
           <w:szCs w:val="24"/>
         </w:rPr>
         <w:tab/>
-        <w:t>Generally, this plan acts as the success of the project roadmap for the project team to execute and deliver.</w:t>
+      </w:r>
+      <w:r>
+        <w:rPr>
+          <w:sz w:val="24"/>
+          <w:szCs w:val="24"/>
+        </w:rPr>
+        <w:t>T</w:t>
+      </w:r>
+      <w:r>
+        <w:rPr>
+          <w:sz w:val="24"/>
+          <w:szCs w:val="24"/>
+        </w:rPr>
+        <w:t>his plan acts as the success of the project roadmap for the project team to execute and deliver</w:t>
+      </w:r>
+      <w:r>
+        <w:rPr>
+          <w:sz w:val="24"/>
+          <w:szCs w:val="24"/>
+        </w:rPr>
+        <w:t>.</w:t>
       </w:r>
     </w:p>
     <w:tbl>
@@ -1124,21 +1164,7 @@
                 <w:sz w:val="24"/>
                 <w:szCs w:val="24"/>
               </w:rPr>
-              <w:t xml:space="preserve">representing the interests of the stakeholders, working with the development team, and making sure the product satisfies consumer needs and accomplishes business objectives. Throughout the course of the product's lifecycle, they are responsible for </w:t>
-            </w:r>
-            <w:r>
-              <w:rPr>
-                <w:sz w:val="24"/>
-                <w:szCs w:val="24"/>
-              </w:rPr>
-              <w:t>maximizing</w:t>
-            </w:r>
-            <w:r>
-              <w:rPr>
-                <w:sz w:val="24"/>
-                <w:szCs w:val="24"/>
-              </w:rPr>
-              <w:t xml:space="preserve"> its value and making strategic decisions.</w:t>
+              <w:t>representing the interests of the stakeholders, working with the development team, and making sure the product satisfies consumer needs and accomplishes business objectives. Throughout the course of the product's lifecycle, they are responsible for maximizing its value and making strategic decisions.</w:t>
             </w:r>
           </w:p>
         </w:tc>
@@ -1970,21 +1996,7 @@
                 <w:szCs w:val="24"/>
               </w:rPr>
               <w:lastRenderedPageBreak/>
-              <w:t xml:space="preserve">designing and executing test cases, </w:t>
-            </w:r>
-            <w:r>
-              <w:rPr>
-                <w:sz w:val="24"/>
-                <w:szCs w:val="24"/>
-              </w:rPr>
-              <w:t>identifying,</w:t>
-            </w:r>
-            <w:r>
-              <w:rPr>
-                <w:sz w:val="24"/>
-                <w:szCs w:val="24"/>
-              </w:rPr>
-              <w:t xml:space="preserve"> and reporting defects, and verifying that the system meets the specified requirements.</w:t>
+              <w:t>designing and executing test cases, identifying, and reporting defects, and verifying that the system meets the specified requirements.</w:t>
             </w:r>
           </w:p>
         </w:tc>
@@ -2792,6 +2804,9 @@
         <w:jc w:val="center"/>
       </w:pPr>
       <w:r>
+        <w:rPr>
+          <w:noProof/>
+        </w:rPr>
         <w:lastRenderedPageBreak/>
         <w:drawing>
           <wp:inline distT="0" distB="0" distL="0" distR="0" wp14:anchorId="60E895EE" wp14:editId="4740E63C">
@@ -3587,14 +3602,7 @@
                 <w:sz w:val="24"/>
                 <w:szCs w:val="24"/>
               </w:rPr>
-              <w:t xml:space="preserve">.  </w:t>
-            </w:r>
-            <w:r>
-              <w:rPr>
-                <w:sz w:val="24"/>
-                <w:szCs w:val="24"/>
-              </w:rPr>
-              <w:t>Work closely with product owner and project manager</w:t>
+              <w:t>.  Work closely with product owner and project manager</w:t>
             </w:r>
           </w:p>
         </w:tc>
@@ -3824,14 +3832,7 @@
                 <w:sz w:val="24"/>
                 <w:szCs w:val="24"/>
               </w:rPr>
-              <w:t>Ensure that the system operates as intended and meets the quality standard set for it. Responsible for</w:t>
-            </w:r>
-            <w:r>
-              <w:rPr>
-                <w:sz w:val="24"/>
-                <w:szCs w:val="24"/>
-              </w:rPr>
-              <w:t xml:space="preserve"> program.</w:t>
+              <w:t>Ensure that the system operates as intended and meets the quality standard set for it. Responsible for program.</w:t>
             </w:r>
           </w:p>
         </w:tc>
@@ -3972,7 +3973,7 @@
 </file>
 
 <file path=word/numbering.xml><?xml version="1.0" encoding="utf-8"?>
-<w:numbering xmlns:wpc="http://schemas.microsoft.com/office/word/2010/wordprocessingCanvas" xmlns:cx="http://schemas.microsoft.com/office/drawing/2014/chartex" xmlns:cx1="http://schemas.microsoft.com/office/drawing/2015/9/8/chartex" xmlns:cx2="http://schemas.microsoft.com/office/drawing/2015/10/21/chartex" xmlns:cx3="http://schemas.microsoft.com/office/drawing/2016/5/9/chartex" xmlns:cx4="http://schemas.microsoft.com/office/drawing/2016/5/10/chartex" xmlns:cx5="http://schemas.microsoft.com/office/drawing/2016/5/11/chartex" xmlns:cx6="http://schemas.microsoft.com/office/drawing/2016/5/12/chartex" xmlns:cx7="http://schemas.microsoft.com/office/drawing/2016/5/13/chartex" xmlns:cx8="http://schemas.microsoft.com/office/drawing/2016/5/14/chartex" xmlns:mc="http://schemas.openxmlformats.org/markup-compatibility/2006" xmlns:aink="http://schemas.microsoft.com/office/drawing/2016/ink" xmlns:am3d="http://schemas.microsoft.com/office/drawing/2017/model3d" xmlns:o="urn:schemas-microsoft-com:office:office" xmlns:oel="http://schemas.microsoft.com/office/2019/extlst" xmlns:r="http://schemas.openxmlformats.org/officeDocument/2006/relationships" xmlns:m="http://schemas.openxmlformats.org/officeDocument/2006/math" xmlns:v="urn:schemas-microsoft-com:vml" xmlns:wp14="http://schemas.microsoft.com/office/word/2010/wordprocessingDrawing" xmlns:wp="http://schemas.openxmlformats.org/drawingml/2006/wordprocessingDrawing" xmlns:w10="urn:schemas-microsoft-com:office:word" xmlns:w="http://schemas.openxmlformats.org/wordprocessingml/2006/main" xmlns:w14="http://schemas.microsoft.com/office/word/2010/wordml" xmlns:w15="http://schemas.microsoft.com/office/word/2012/wordml" xmlns:w16cex="http://schemas.microsoft.com/office/word/2018/wordml/cex" xmlns:w16cid="http://schemas.microsoft.com/office/word/2016/wordml/cid" xmlns:w16="http://schemas.microsoft.com/office/word/2018/wordml" xmlns:w16sdtdh="http://schemas.microsoft.com/office/word/2020/wordml/sdtdatahash" xmlns:w16se="http://schemas.microsoft.com/office/word/2015/wordml/symex" xmlns:wpg="http://schemas.microsoft.com/office/word/2010/wordprocessingGroup" xmlns:wpi="http://schemas.microsoft.com/office/word/2010/wordprocessingInk" xmlns:wne="http://schemas.microsoft.com/office/word/2006/wordml" xmlns:wps="http://schemas.microsoft.com/office/word/2010/wordprocessingShape" mc:Ignorable="w14 w15 w16se w16cid w16 w16cex w16sdtdh wp14">
+<w:numbering xmlns:wpc="http://schemas.microsoft.com/office/word/2010/wordprocessingCanvas" xmlns:cx="http://schemas.microsoft.com/office/drawing/2014/chartex" xmlns:cx1="http://schemas.microsoft.com/office/drawing/2015/9/8/chartex" xmlns:cx2="http://schemas.microsoft.com/office/drawing/2015/10/21/chartex" xmlns:cx3="http://schemas.microsoft.com/office/drawing/2016/5/9/chartex" xmlns:cx4="http://schemas.microsoft.com/office/drawing/2016/5/10/chartex" xmlns:cx5="http://schemas.microsoft.com/office/drawing/2016/5/11/chartex" xmlns:cx6="http://schemas.microsoft.com/office/drawing/2016/5/12/chartex" xmlns:cx7="http://schemas.microsoft.com/office/drawing/2016/5/13/chartex" xmlns:cx8="http://schemas.microsoft.com/office/drawing/2016/5/14/chartex" xmlns:mc="http://schemas.openxmlformats.org/markup-compatibility/2006" xmlns:aink="http://schemas.microsoft.com/office/drawing/2016/ink" xmlns:am3d="http://schemas.microsoft.com/office/drawing/2017/model3d" xmlns:o="urn:schemas-microsoft-com:office:office" xmlns:oel="http://schemas.microsoft.com/office/2019/extlst" xmlns:r="http://schemas.openxmlformats.org/officeDocument/2006/relationships" xmlns:m="http://schemas.openxmlformats.org/officeDocument/2006/math" xmlns:v="urn:schemas-microsoft-com:vml" xmlns:wp14="http://schemas.microsoft.com/office/word/2010/wordprocessingDrawing" xmlns:wp="http://schemas.openxmlformats.org/drawingml/2006/wordprocessingDrawing" xmlns:w10="urn:schemas-microsoft-com:office:word" xmlns:w="http://schemas.openxmlformats.org/wordprocessingml/2006/main" xmlns:w14="http://schemas.microsoft.com/office/word/2010/wordml" xmlns:w15="http://schemas.microsoft.com/office/word/2012/wordml" xmlns:w16cex="http://schemas.microsoft.com/office/word/2018/wordml/cex" xmlns:w16cid="http://schemas.microsoft.com/office/word/2016/wordml/cid" xmlns:w16="http://schemas.microsoft.com/office/word/2018/wordml" xmlns:w16du="http://schemas.microsoft.com/office/word/2023/wordml/word16du" xmlns:w16sdtdh="http://schemas.microsoft.com/office/word/2020/wordml/sdtdatahash" xmlns:w16se="http://schemas.microsoft.com/office/word/2015/wordml/symex" xmlns:wpg="http://schemas.microsoft.com/office/word/2010/wordprocessingGroup" xmlns:wpi="http://schemas.microsoft.com/office/word/2010/wordprocessingInk" xmlns:wne="http://schemas.microsoft.com/office/word/2006/wordml" xmlns:wps="http://schemas.microsoft.com/office/word/2010/wordprocessingShape" mc:Ignorable="w14 w15 w16se w16cid w16 w16cex w16sdtdh wp14">
   <w:abstractNum w:abstractNumId="0" w15:restartNumberingAfterBreak="0">
     <w:nsid w:val="54CE2233"/>
     <w:multiLevelType w:val="hybridMultilevel"/>
@@ -5382,15 +5383,6 @@
 </file>
 
 <file path=customXml/item2.xml><?xml version="1.0" encoding="utf-8"?>
-<?mso-contentType ?>
-<FormTemplates xmlns="http://schemas.microsoft.com/sharepoint/v3/contenttype/forms">
-  <Display>DocumentLibraryForm</Display>
-  <Edit>DocumentLibraryForm</Edit>
-  <New>DocumentLibraryForm</New>
-</FormTemplates>
-</file>
-
-<file path=customXml/item3.xml><?xml version="1.0" encoding="utf-8"?>
 <p:properties xmlns:p="http://schemas.microsoft.com/office/2006/metadata/properties" xmlns:xsi="http://www.w3.org/2001/XMLSchema-instance" xmlns:pc="http://schemas.microsoft.com/office/infopath/2007/PartnerControls">
   <documentManagement>
     <TaxCatchAll xmlns="0d803109-e11b-45d4-a4e8-5bf0740163af" xsi:nil="true"/>
@@ -5399,6 +5391,15 @@
     </lcf76f155ced4ddcb4097134ff3c332f>
   </documentManagement>
 </p:properties>
+</file>
+
+<file path=customXml/item3.xml><?xml version="1.0" encoding="utf-8"?>
+<?mso-contentType ?>
+<FormTemplates xmlns="http://schemas.microsoft.com/sharepoint/v3/contenttype/forms">
+  <Display>DocumentLibraryForm</Display>
+  <Edit>DocumentLibraryForm</Edit>
+  <New>DocumentLibraryForm</New>
+</FormTemplates>
 </file>
 
 <file path=customXml/itemProps1.xml><?xml version="1.0" encoding="utf-8"?>
@@ -5421,14 +5422,6 @@
 </file>
 
 <file path=customXml/itemProps2.xml><?xml version="1.0" encoding="utf-8"?>
-<ds:datastoreItem xmlns:ds="http://schemas.openxmlformats.org/officeDocument/2006/customXml" ds:itemID="{44C0A50F-1EDC-4014-891D-2FB2FDD477BC}">
-  <ds:schemaRefs>
-    <ds:schemaRef ds:uri="http://schemas.microsoft.com/sharepoint/v3/contenttype/forms"/>
-  </ds:schemaRefs>
-</ds:datastoreItem>
-</file>
-
-<file path=customXml/itemProps3.xml><?xml version="1.0" encoding="utf-8"?>
 <ds:datastoreItem xmlns:ds="http://schemas.openxmlformats.org/officeDocument/2006/customXml" ds:itemID="{10E605A4-4ABC-42A2-89BB-03D1F65BB968}">
   <ds:schemaRefs>
     <ds:schemaRef ds:uri="http://schemas.microsoft.com/office/2006/metadata/properties"/>
@@ -5437,4 +5430,12 @@
     <ds:schemaRef ds:uri="31aac78f-6ed8-4134-ac7e-47c186d487c3"/>
   </ds:schemaRefs>
 </ds:datastoreItem>
+</file>
+
+<file path=customXml/itemProps3.xml><?xml version="1.0" encoding="utf-8"?>
+<ds:datastoreItem xmlns:ds="http://schemas.openxmlformats.org/officeDocument/2006/customXml" ds:itemID="{44C0A50F-1EDC-4014-891D-2FB2FDD477BC}">
+  <ds:schemaRefs>
+    <ds:schemaRef ds:uri="http://schemas.microsoft.com/sharepoint/v3/contenttype/forms"/>
+  </ds:schemaRefs>
+</ds:datastoreItem>
 </file>
</xml_diff>

<commit_message>
Updated: documentation/projman/Project Management Plan V2_MLNSD.docx Updated: documentation/projman/Staffing Management Plan_MLNSD.docx
</commit_message>
<xml_diff>
--- a/documentation/projman/Staffing Management Plan_MLNSD.docx
+++ b/documentation/projman/Staffing Management Plan_MLNSD.docx
@@ -1,6 +1,6 @@
 
 <file path=word/document.xml><?xml version="1.0" encoding="utf-8"?>
-<w:document xmlns:wpc="http://schemas.microsoft.com/office/word/2010/wordprocessingCanvas" xmlns:cx="http://schemas.microsoft.com/office/drawing/2014/chartex" xmlns:cx1="http://schemas.microsoft.com/office/drawing/2015/9/8/chartex" xmlns:cx2="http://schemas.microsoft.com/office/drawing/2015/10/21/chartex" xmlns:cx3="http://schemas.microsoft.com/office/drawing/2016/5/9/chartex" xmlns:cx4="http://schemas.microsoft.com/office/drawing/2016/5/10/chartex" xmlns:cx5="http://schemas.microsoft.com/office/drawing/2016/5/11/chartex" xmlns:cx6="http://schemas.microsoft.com/office/drawing/2016/5/12/chartex" xmlns:cx7="http://schemas.microsoft.com/office/drawing/2016/5/13/chartex" xmlns:cx8="http://schemas.microsoft.com/office/drawing/2016/5/14/chartex" xmlns:mc="http://schemas.openxmlformats.org/markup-compatibility/2006" xmlns:aink="http://schemas.microsoft.com/office/drawing/2016/ink" xmlns:am3d="http://schemas.microsoft.com/office/drawing/2017/model3d" xmlns:o="urn:schemas-microsoft-com:office:office" xmlns:oel="http://schemas.microsoft.com/office/2019/extlst" xmlns:r="http://schemas.openxmlformats.org/officeDocument/2006/relationships" xmlns:m="http://schemas.openxmlformats.org/officeDocument/2006/math" xmlns:v="urn:schemas-microsoft-com:vml" xmlns:wp14="http://schemas.microsoft.com/office/word/2010/wordprocessingDrawing" xmlns:wp="http://schemas.openxmlformats.org/drawingml/2006/wordprocessingDrawing" xmlns:w10="urn:schemas-microsoft-com:office:word" xmlns:w="http://schemas.openxmlformats.org/wordprocessingml/2006/main" xmlns:w14="http://schemas.microsoft.com/office/word/2010/wordml" xmlns:w15="http://schemas.microsoft.com/office/word/2012/wordml" xmlns:w16cex="http://schemas.microsoft.com/office/word/2018/wordml/cex" xmlns:w16cid="http://schemas.microsoft.com/office/word/2016/wordml/cid" xmlns:w16="http://schemas.microsoft.com/office/word/2018/wordml" xmlns:w16du="http://schemas.microsoft.com/office/word/2023/wordml/word16du" xmlns:w16sdtdh="http://schemas.microsoft.com/office/word/2020/wordml/sdtdatahash" xmlns:w16se="http://schemas.microsoft.com/office/word/2015/wordml/symex" xmlns:wpg="http://schemas.microsoft.com/office/word/2010/wordprocessingGroup" xmlns:wpi="http://schemas.microsoft.com/office/word/2010/wordprocessingInk" xmlns:wne="http://schemas.microsoft.com/office/word/2006/wordml" xmlns:wps="http://schemas.microsoft.com/office/word/2010/wordprocessingShape" mc:Ignorable="w14 w15 w16se w16cid w16 w16cex w16sdtdh wp14">
+<w:document xmlns:wpc="http://schemas.microsoft.com/office/word/2010/wordprocessingCanvas" xmlns:cx="http://schemas.microsoft.com/office/drawing/2014/chartex" xmlns:cx1="http://schemas.microsoft.com/office/drawing/2015/9/8/chartex" xmlns:cx2="http://schemas.microsoft.com/office/drawing/2015/10/21/chartex" xmlns:cx3="http://schemas.microsoft.com/office/drawing/2016/5/9/chartex" xmlns:cx4="http://schemas.microsoft.com/office/drawing/2016/5/10/chartex" xmlns:cx5="http://schemas.microsoft.com/office/drawing/2016/5/11/chartex" xmlns:cx6="http://schemas.microsoft.com/office/drawing/2016/5/12/chartex" xmlns:cx7="http://schemas.microsoft.com/office/drawing/2016/5/13/chartex" xmlns:cx8="http://schemas.microsoft.com/office/drawing/2016/5/14/chartex" xmlns:mc="http://schemas.openxmlformats.org/markup-compatibility/2006" xmlns:aink="http://schemas.microsoft.com/office/drawing/2016/ink" xmlns:am3d="http://schemas.microsoft.com/office/drawing/2017/model3d" xmlns:o="urn:schemas-microsoft-com:office:office" xmlns:oel="http://schemas.microsoft.com/office/2019/extlst" xmlns:r="http://schemas.openxmlformats.org/officeDocument/2006/relationships" xmlns:m="http://schemas.openxmlformats.org/officeDocument/2006/math" xmlns:v="urn:schemas-microsoft-com:vml" xmlns:wp14="http://schemas.microsoft.com/office/word/2010/wordprocessingDrawing" xmlns:wp="http://schemas.openxmlformats.org/drawingml/2006/wordprocessingDrawing" xmlns:w10="urn:schemas-microsoft-com:office:word" xmlns:w="http://schemas.openxmlformats.org/wordprocessingml/2006/main" xmlns:w14="http://schemas.microsoft.com/office/word/2010/wordml" xmlns:w15="http://schemas.microsoft.com/office/word/2012/wordml" xmlns:w16cex="http://schemas.microsoft.com/office/word/2018/wordml/cex" xmlns:w16cid="http://schemas.microsoft.com/office/word/2016/wordml/cid" xmlns:w16="http://schemas.microsoft.com/office/word/2018/wordml" xmlns:w16sdtdh="http://schemas.microsoft.com/office/word/2020/wordml/sdtdatahash" xmlns:w16se="http://schemas.microsoft.com/office/word/2015/wordml/symex" xmlns:wpg="http://schemas.microsoft.com/office/word/2010/wordprocessingGroup" xmlns:wpi="http://schemas.microsoft.com/office/word/2010/wordprocessingInk" xmlns:wne="http://schemas.microsoft.com/office/word/2006/wordml" xmlns:wps="http://schemas.microsoft.com/office/word/2010/wordprocessingShape" mc:Ignorable="w14 w15 w16se w16cid w16 w16cex w16sdtdh wp14">
   <w:body>
     <w:p>
       <w:pPr>
@@ -91,7 +91,6 @@
           <w:szCs w:val="32"/>
         </w:rPr>
       </w:pPr>
-      <w:proofErr w:type="spellStart"/>
       <w:r>
         <w:rPr>
           <w:i/>
@@ -99,17 +98,7 @@
           <w:sz w:val="32"/>
           <w:szCs w:val="32"/>
         </w:rPr>
-        <w:t>Villamin</w:t>
-      </w:r>
-      <w:proofErr w:type="spellEnd"/>
-      <w:r>
-        <w:rPr>
-          <w:i/>
-          <w:iCs/>
-          <w:sz w:val="32"/>
-          <w:szCs w:val="32"/>
-        </w:rPr>
-        <w:t xml:space="preserve"> Wood and Iron Works System</w:t>
+        <w:t>Villamin Wood and Iron Works System</w:t>
       </w:r>
     </w:p>
     <w:p>
@@ -150,7 +139,7 @@
     </w:p>
     <w:p>
       <w:pPr>
-        <w:jc w:val="center"/>
+        <w:jc w:val="right"/>
         <w:rPr>
           <w:sz w:val="32"/>
           <w:szCs w:val="32"/>
@@ -201,21 +190,12 @@
           <w:szCs w:val="32"/>
         </w:rPr>
       </w:pPr>
-      <w:proofErr w:type="spellStart"/>
       <w:r>
         <w:rPr>
           <w:sz w:val="32"/>
           <w:szCs w:val="32"/>
         </w:rPr>
-        <w:t>Villamin</w:t>
-      </w:r>
-      <w:proofErr w:type="spellEnd"/>
-      <w:r>
-        <w:rPr>
-          <w:sz w:val="32"/>
-          <w:szCs w:val="32"/>
-        </w:rPr>
-        <w:t xml:space="preserve"> Wood and Iron Works</w:t>
+        <w:t>Villamin Wood and Iron Works</w:t>
       </w:r>
     </w:p>
     <w:p>
@@ -3973,7 +3953,7 @@
 </file>
 
 <file path=word/numbering.xml><?xml version="1.0" encoding="utf-8"?>
-<w:numbering xmlns:wpc="http://schemas.microsoft.com/office/word/2010/wordprocessingCanvas" xmlns:cx="http://schemas.microsoft.com/office/drawing/2014/chartex" xmlns:cx1="http://schemas.microsoft.com/office/drawing/2015/9/8/chartex" xmlns:cx2="http://schemas.microsoft.com/office/drawing/2015/10/21/chartex" xmlns:cx3="http://schemas.microsoft.com/office/drawing/2016/5/9/chartex" xmlns:cx4="http://schemas.microsoft.com/office/drawing/2016/5/10/chartex" xmlns:cx5="http://schemas.microsoft.com/office/drawing/2016/5/11/chartex" xmlns:cx6="http://schemas.microsoft.com/office/drawing/2016/5/12/chartex" xmlns:cx7="http://schemas.microsoft.com/office/drawing/2016/5/13/chartex" xmlns:cx8="http://schemas.microsoft.com/office/drawing/2016/5/14/chartex" xmlns:mc="http://schemas.openxmlformats.org/markup-compatibility/2006" xmlns:aink="http://schemas.microsoft.com/office/drawing/2016/ink" xmlns:am3d="http://schemas.microsoft.com/office/drawing/2017/model3d" xmlns:o="urn:schemas-microsoft-com:office:office" xmlns:oel="http://schemas.microsoft.com/office/2019/extlst" xmlns:r="http://schemas.openxmlformats.org/officeDocument/2006/relationships" xmlns:m="http://schemas.openxmlformats.org/officeDocument/2006/math" xmlns:v="urn:schemas-microsoft-com:vml" xmlns:wp14="http://schemas.microsoft.com/office/word/2010/wordprocessingDrawing" xmlns:wp="http://schemas.openxmlformats.org/drawingml/2006/wordprocessingDrawing" xmlns:w10="urn:schemas-microsoft-com:office:word" xmlns:w="http://schemas.openxmlformats.org/wordprocessingml/2006/main" xmlns:w14="http://schemas.microsoft.com/office/word/2010/wordml" xmlns:w15="http://schemas.microsoft.com/office/word/2012/wordml" xmlns:w16cex="http://schemas.microsoft.com/office/word/2018/wordml/cex" xmlns:w16cid="http://schemas.microsoft.com/office/word/2016/wordml/cid" xmlns:w16="http://schemas.microsoft.com/office/word/2018/wordml" xmlns:w16du="http://schemas.microsoft.com/office/word/2023/wordml/word16du" xmlns:w16sdtdh="http://schemas.microsoft.com/office/word/2020/wordml/sdtdatahash" xmlns:w16se="http://schemas.microsoft.com/office/word/2015/wordml/symex" xmlns:wpg="http://schemas.microsoft.com/office/word/2010/wordprocessingGroup" xmlns:wpi="http://schemas.microsoft.com/office/word/2010/wordprocessingInk" xmlns:wne="http://schemas.microsoft.com/office/word/2006/wordml" xmlns:wps="http://schemas.microsoft.com/office/word/2010/wordprocessingShape" mc:Ignorable="w14 w15 w16se w16cid w16 w16cex w16sdtdh wp14">
+<w:numbering xmlns:wpc="http://schemas.microsoft.com/office/word/2010/wordprocessingCanvas" xmlns:cx="http://schemas.microsoft.com/office/drawing/2014/chartex" xmlns:cx1="http://schemas.microsoft.com/office/drawing/2015/9/8/chartex" xmlns:cx2="http://schemas.microsoft.com/office/drawing/2015/10/21/chartex" xmlns:cx3="http://schemas.microsoft.com/office/drawing/2016/5/9/chartex" xmlns:cx4="http://schemas.microsoft.com/office/drawing/2016/5/10/chartex" xmlns:cx5="http://schemas.microsoft.com/office/drawing/2016/5/11/chartex" xmlns:cx6="http://schemas.microsoft.com/office/drawing/2016/5/12/chartex" xmlns:cx7="http://schemas.microsoft.com/office/drawing/2016/5/13/chartex" xmlns:cx8="http://schemas.microsoft.com/office/drawing/2016/5/14/chartex" xmlns:mc="http://schemas.openxmlformats.org/markup-compatibility/2006" xmlns:aink="http://schemas.microsoft.com/office/drawing/2016/ink" xmlns:am3d="http://schemas.microsoft.com/office/drawing/2017/model3d" xmlns:o="urn:schemas-microsoft-com:office:office" xmlns:oel="http://schemas.microsoft.com/office/2019/extlst" xmlns:r="http://schemas.openxmlformats.org/officeDocument/2006/relationships" xmlns:m="http://schemas.openxmlformats.org/officeDocument/2006/math" xmlns:v="urn:schemas-microsoft-com:vml" xmlns:wp14="http://schemas.microsoft.com/office/word/2010/wordprocessingDrawing" xmlns:wp="http://schemas.openxmlformats.org/drawingml/2006/wordprocessingDrawing" xmlns:w10="urn:schemas-microsoft-com:office:word" xmlns:w="http://schemas.openxmlformats.org/wordprocessingml/2006/main" xmlns:w14="http://schemas.microsoft.com/office/word/2010/wordml" xmlns:w15="http://schemas.microsoft.com/office/word/2012/wordml" xmlns:w16cex="http://schemas.microsoft.com/office/word/2018/wordml/cex" xmlns:w16cid="http://schemas.microsoft.com/office/word/2016/wordml/cid" xmlns:w16="http://schemas.microsoft.com/office/word/2018/wordml" xmlns:w16sdtdh="http://schemas.microsoft.com/office/word/2020/wordml/sdtdatahash" xmlns:w16se="http://schemas.microsoft.com/office/word/2015/wordml/symex" xmlns:wpg="http://schemas.microsoft.com/office/word/2010/wordprocessingGroup" xmlns:wpi="http://schemas.microsoft.com/office/word/2010/wordprocessingInk" xmlns:wne="http://schemas.microsoft.com/office/word/2006/wordml" xmlns:wps="http://schemas.microsoft.com/office/word/2010/wordprocessingShape" mc:Ignorable="w14 w15 w16se w16cid w16 w16cex w16sdtdh wp14">
   <w:abstractNum w:abstractNumId="0" w15:restartNumberingAfterBreak="0">
     <w:nsid w:val="54CE2233"/>
     <w:multiLevelType w:val="hybridMultilevel"/>
@@ -5166,6 +5146,17 @@
 </file>
 
 <file path=customXml/item1.xml><?xml version="1.0" encoding="utf-8"?>
+<p:properties xmlns:p="http://schemas.microsoft.com/office/2006/metadata/properties" xmlns:xsi="http://www.w3.org/2001/XMLSchema-instance" xmlns:pc="http://schemas.microsoft.com/office/infopath/2007/PartnerControls">
+  <documentManagement>
+    <TaxCatchAll xmlns="0d803109-e11b-45d4-a4e8-5bf0740163af" xsi:nil="true"/>
+    <lcf76f155ced4ddcb4097134ff3c332f xmlns="31aac78f-6ed8-4134-ac7e-47c186d487c3">
+      <Terms xmlns="http://schemas.microsoft.com/office/infopath/2007/PartnerControls"/>
+    </lcf76f155ced4ddcb4097134ff3c332f>
+  </documentManagement>
+</p:properties>
+</file>
+
+<file path=customXml/item2.xml><?xml version="1.0" encoding="utf-8"?>
 <ct:contentTypeSchema xmlns:ct="http://schemas.microsoft.com/office/2006/metadata/contentType" xmlns:ma="http://schemas.microsoft.com/office/2006/metadata/properties/metaAttributes" ct:_="" ma:_="" ma:contentTypeName="Document" ma:contentTypeID="0x01010078E5C03F786D684AB79627F2BAF5AB3A" ma:contentTypeVersion="12" ma:contentTypeDescription="Create a new document." ma:contentTypeScope="" ma:versionID="6753d19c26ced2570449d2cfe2fd38cd">
   <xsd:schema xmlns:xsd="http://www.w3.org/2001/XMLSchema" xmlns:xs="http://www.w3.org/2001/XMLSchema" xmlns:p="http://schemas.microsoft.com/office/2006/metadata/properties" xmlns:ns2="31aac78f-6ed8-4134-ac7e-47c186d487c3" xmlns:ns3="0d803109-e11b-45d4-a4e8-5bf0740163af" targetNamespace="http://schemas.microsoft.com/office/2006/metadata/properties" ma:root="true" ma:fieldsID="59531f12ec9f3761682ad3919ac9365f" ns2:_="" ns3:_="">
     <xsd:import namespace="31aac78f-6ed8-4134-ac7e-47c186d487c3"/>
@@ -5382,17 +5373,6 @@
 </ct:contentTypeSchema>
 </file>
 
-<file path=customXml/item2.xml><?xml version="1.0" encoding="utf-8"?>
-<p:properties xmlns:p="http://schemas.microsoft.com/office/2006/metadata/properties" xmlns:xsi="http://www.w3.org/2001/XMLSchema-instance" xmlns:pc="http://schemas.microsoft.com/office/infopath/2007/PartnerControls">
-  <documentManagement>
-    <TaxCatchAll xmlns="0d803109-e11b-45d4-a4e8-5bf0740163af" xsi:nil="true"/>
-    <lcf76f155ced4ddcb4097134ff3c332f xmlns="31aac78f-6ed8-4134-ac7e-47c186d487c3">
-      <Terms xmlns="http://schemas.microsoft.com/office/infopath/2007/PartnerControls"/>
-    </lcf76f155ced4ddcb4097134ff3c332f>
-  </documentManagement>
-</p:properties>
-</file>
-
 <file path=customXml/item3.xml><?xml version="1.0" encoding="utf-8"?>
 <?mso-contentType ?>
 <FormTemplates xmlns="http://schemas.microsoft.com/sharepoint/v3/contenttype/forms">
@@ -5403,6 +5383,17 @@
 </file>
 
 <file path=customXml/itemProps1.xml><?xml version="1.0" encoding="utf-8"?>
+<ds:datastoreItem xmlns:ds="http://schemas.openxmlformats.org/officeDocument/2006/customXml" ds:itemID="{10E605A4-4ABC-42A2-89BB-03D1F65BB968}">
+  <ds:schemaRefs>
+    <ds:schemaRef ds:uri="http://schemas.microsoft.com/office/2006/metadata/properties"/>
+    <ds:schemaRef ds:uri="http://schemas.microsoft.com/office/infopath/2007/PartnerControls"/>
+    <ds:schemaRef ds:uri="0d803109-e11b-45d4-a4e8-5bf0740163af"/>
+    <ds:schemaRef ds:uri="31aac78f-6ed8-4134-ac7e-47c186d487c3"/>
+  </ds:schemaRefs>
+</ds:datastoreItem>
+</file>
+
+<file path=customXml/itemProps2.xml><?xml version="1.0" encoding="utf-8"?>
 <ds:datastoreItem xmlns:ds="http://schemas.openxmlformats.org/officeDocument/2006/customXml" ds:itemID="{952E95B9-DA0B-4D79-A85D-9DC1F2914588}">
   <ds:schemaRefs>
     <ds:schemaRef ds:uri="http://schemas.microsoft.com/office/2006/metadata/contentType"/>
@@ -5421,17 +5412,6 @@
 </ds:datastoreItem>
 </file>
 
-<file path=customXml/itemProps2.xml><?xml version="1.0" encoding="utf-8"?>
-<ds:datastoreItem xmlns:ds="http://schemas.openxmlformats.org/officeDocument/2006/customXml" ds:itemID="{10E605A4-4ABC-42A2-89BB-03D1F65BB968}">
-  <ds:schemaRefs>
-    <ds:schemaRef ds:uri="http://schemas.microsoft.com/office/2006/metadata/properties"/>
-    <ds:schemaRef ds:uri="http://schemas.microsoft.com/office/infopath/2007/PartnerControls"/>
-    <ds:schemaRef ds:uri="0d803109-e11b-45d4-a4e8-5bf0740163af"/>
-    <ds:schemaRef ds:uri="31aac78f-6ed8-4134-ac7e-47c186d487c3"/>
-  </ds:schemaRefs>
-</ds:datastoreItem>
-</file>
-
 <file path=customXml/itemProps3.xml><?xml version="1.0" encoding="utf-8"?>
 <ds:datastoreItem xmlns:ds="http://schemas.openxmlformats.org/officeDocument/2006/customXml" ds:itemID="{44C0A50F-1EDC-4014-891D-2FB2FDD477BC}">
   <ds:schemaRefs>

</xml_diff>

<commit_message>
Updated: documentation/projman/Staffing Management Plan_MLNSD.docx
</commit_message>
<xml_diff>
--- a/documentation/projman/Staffing Management Plan_MLNSD.docx
+++ b/documentation/projman/Staffing Management Plan_MLNSD.docx
@@ -557,10 +557,10 @@
         <w:tblLook w:val="04A0" w:firstRow="1" w:lastRow="0" w:firstColumn="1" w:lastColumn="0" w:noHBand="0" w:noVBand="1"/>
       </w:tblPr>
       <w:tblGrid>
-        <w:gridCol w:w="1795"/>
-        <w:gridCol w:w="2340"/>
-        <w:gridCol w:w="2877"/>
-        <w:gridCol w:w="2338"/>
+        <w:gridCol w:w="2044"/>
+        <w:gridCol w:w="2371"/>
+        <w:gridCol w:w="2683"/>
+        <w:gridCol w:w="2252"/>
       </w:tblGrid>
       <w:tr>
         <w:trPr>
@@ -569,7 +569,7 @@
         <w:tc>
           <w:tcPr>
             <w:cnfStyle w:val="001000000000" w:firstRow="0" w:lastRow="0" w:firstColumn="1" w:lastColumn="0" w:oddVBand="0" w:evenVBand="0" w:oddHBand="0" w:evenHBand="0" w:firstRowFirstColumn="0" w:firstRowLastColumn="0" w:lastRowFirstColumn="0" w:lastRowLastColumn="0"/>
-            <w:tcW w:w="1795" w:type="dxa"/>
+            <w:tcW w:w="1885" w:type="dxa"/>
             <w:vAlign w:val="center"/>
           </w:tcPr>
           <w:p>
@@ -598,7 +598,7 @@
         </w:tc>
         <w:tc>
           <w:tcPr>
-            <w:tcW w:w="2340" w:type="dxa"/>
+            <w:tcW w:w="2426" w:type="dxa"/>
             <w:vAlign w:val="center"/>
           </w:tcPr>
           <w:p>
@@ -627,7 +627,7 @@
         </w:tc>
         <w:tc>
           <w:tcPr>
-            <w:tcW w:w="2877" w:type="dxa"/>
+            <w:tcW w:w="2755" w:type="dxa"/>
             <w:vAlign w:val="center"/>
           </w:tcPr>
           <w:p>
@@ -656,7 +656,7 @@
         </w:tc>
         <w:tc>
           <w:tcPr>
-            <w:tcW w:w="2338" w:type="dxa"/>
+            <w:tcW w:w="2284" w:type="dxa"/>
             <w:vAlign w:val="center"/>
           </w:tcPr>
           <w:p>
@@ -691,7 +691,7 @@
         <w:tc>
           <w:tcPr>
             <w:cnfStyle w:val="001000000000" w:firstRow="0" w:lastRow="0" w:firstColumn="1" w:lastColumn="0" w:oddVBand="0" w:evenVBand="0" w:oddHBand="0" w:evenHBand="0" w:firstRowFirstColumn="0" w:firstRowLastColumn="0" w:lastRowFirstColumn="0" w:lastRowLastColumn="0"/>
-            <w:tcW w:w="1795" w:type="dxa"/>
+            <w:tcW w:w="1885" w:type="dxa"/>
           </w:tcPr>
           <w:p>
             <w:pPr>
@@ -716,7 +716,7 @@
         </w:tc>
         <w:tc>
           <w:tcPr>
-            <w:tcW w:w="2340" w:type="dxa"/>
+            <w:tcW w:w="2426" w:type="dxa"/>
           </w:tcPr>
           <w:p>
             <w:pPr>
@@ -868,7 +868,7 @@
         </w:tc>
         <w:tc>
           <w:tcPr>
-            <w:tcW w:w="2877" w:type="dxa"/>
+            <w:tcW w:w="2755" w:type="dxa"/>
           </w:tcPr>
           <w:p>
             <w:pPr>
@@ -964,7 +964,7 @@
         </w:tc>
         <w:tc>
           <w:tcPr>
-            <w:tcW w:w="2338" w:type="dxa"/>
+            <w:tcW w:w="2284" w:type="dxa"/>
           </w:tcPr>
           <w:p>
             <w:pPr>
@@ -1077,7 +1077,7 @@
         <w:tc>
           <w:tcPr>
             <w:cnfStyle w:val="001000000000" w:firstRow="0" w:lastRow="0" w:firstColumn="1" w:lastColumn="0" w:oddVBand="0" w:evenVBand="0" w:oddHBand="0" w:evenHBand="0" w:firstRowFirstColumn="0" w:firstRowLastColumn="0" w:lastRowFirstColumn="0" w:lastRowLastColumn="0"/>
-            <w:tcW w:w="1795" w:type="dxa"/>
+            <w:tcW w:w="1885" w:type="dxa"/>
           </w:tcPr>
           <w:p>
             <w:pPr>
@@ -1102,7 +1102,7 @@
         </w:tc>
         <w:tc>
           <w:tcPr>
-            <w:tcW w:w="2340" w:type="dxa"/>
+            <w:tcW w:w="2426" w:type="dxa"/>
           </w:tcPr>
           <w:p>
             <w:pPr>
@@ -1135,7 +1135,7 @@
         </w:tc>
         <w:tc>
           <w:tcPr>
-            <w:tcW w:w="2877" w:type="dxa"/>
+            <w:tcW w:w="2755" w:type="dxa"/>
           </w:tcPr>
           <w:p>
             <w:pPr>
@@ -1168,7 +1168,7 @@
         </w:tc>
         <w:tc>
           <w:tcPr>
-            <w:tcW w:w="2338" w:type="dxa"/>
+            <w:tcW w:w="2284" w:type="dxa"/>
           </w:tcPr>
           <w:p>
             <w:pPr>
@@ -1207,7 +1207,7 @@
         <w:tc>
           <w:tcPr>
             <w:cnfStyle w:val="001000000000" w:firstRow="0" w:lastRow="0" w:firstColumn="1" w:lastColumn="0" w:oddVBand="0" w:evenVBand="0" w:oddHBand="0" w:evenHBand="0" w:firstRowFirstColumn="0" w:firstRowLastColumn="0" w:lastRowFirstColumn="0" w:lastRowLastColumn="0"/>
-            <w:tcW w:w="1795" w:type="dxa"/>
+            <w:tcW w:w="1885" w:type="dxa"/>
           </w:tcPr>
           <w:p>
             <w:pPr>
@@ -1239,7 +1239,7 @@
         </w:tc>
         <w:tc>
           <w:tcPr>
-            <w:tcW w:w="2340" w:type="dxa"/>
+            <w:tcW w:w="2426" w:type="dxa"/>
           </w:tcPr>
           <w:p>
             <w:pPr>
@@ -1308,7 +1308,7 @@
         </w:tc>
         <w:tc>
           <w:tcPr>
-            <w:tcW w:w="2877" w:type="dxa"/>
+            <w:tcW w:w="2755" w:type="dxa"/>
           </w:tcPr>
           <w:p>
             <w:pPr>
@@ -1363,7 +1363,7 @@
         </w:tc>
         <w:tc>
           <w:tcPr>
-            <w:tcW w:w="2338" w:type="dxa"/>
+            <w:tcW w:w="2284" w:type="dxa"/>
           </w:tcPr>
           <w:p>
             <w:pPr>
@@ -1411,7 +1411,7 @@
                 <w:sz w:val="24"/>
                 <w:szCs w:val="24"/>
               </w:rPr>
-              <w:t xml:space="preserve"> Knowledge of the </w:t>
+              <w:t xml:space="preserve"> Knowledge of the company for </w:t>
             </w:r>
             <w:r>
               <w:rPr>
@@ -1419,7 +1419,7 @@
                 <w:szCs w:val="24"/>
               </w:rPr>
               <w:lastRenderedPageBreak/>
-              <w:t>company for precise information.</w:t>
+              <w:t>precise information.</w:t>
             </w:r>
           </w:p>
         </w:tc>
@@ -1428,7 +1428,7 @@
         <w:tc>
           <w:tcPr>
             <w:cnfStyle w:val="001000000000" w:firstRow="0" w:lastRow="0" w:firstColumn="1" w:lastColumn="0" w:oddVBand="0" w:evenVBand="0" w:oddHBand="0" w:evenHBand="0" w:firstRowFirstColumn="0" w:firstRowLastColumn="0" w:lastRowFirstColumn="0" w:lastRowLastColumn="0"/>
-            <w:tcW w:w="1795" w:type="dxa"/>
+            <w:tcW w:w="1885" w:type="dxa"/>
           </w:tcPr>
           <w:p>
             <w:pPr>
@@ -1454,7 +1454,7 @@
         </w:tc>
         <w:tc>
           <w:tcPr>
-            <w:tcW w:w="2340" w:type="dxa"/>
+            <w:tcW w:w="2426" w:type="dxa"/>
           </w:tcPr>
           <w:p>
             <w:pPr>
@@ -1494,7 +1494,7 @@
         </w:tc>
         <w:tc>
           <w:tcPr>
-            <w:tcW w:w="2877" w:type="dxa"/>
+            <w:tcW w:w="2755" w:type="dxa"/>
           </w:tcPr>
           <w:p>
             <w:pPr>
@@ -1541,7 +1541,7 @@
         </w:tc>
         <w:tc>
           <w:tcPr>
-            <w:tcW w:w="2338" w:type="dxa"/>
+            <w:tcW w:w="2284" w:type="dxa"/>
           </w:tcPr>
           <w:p>
             <w:pPr>
@@ -1587,7 +1587,7 @@
         <w:tc>
           <w:tcPr>
             <w:cnfStyle w:val="001000000000" w:firstRow="0" w:lastRow="0" w:firstColumn="1" w:lastColumn="0" w:oddVBand="0" w:evenVBand="0" w:oddHBand="0" w:evenHBand="0" w:firstRowFirstColumn="0" w:firstRowLastColumn="0" w:lastRowFirstColumn="0" w:lastRowLastColumn="0"/>
-            <w:tcW w:w="1795" w:type="dxa"/>
+            <w:tcW w:w="1885" w:type="dxa"/>
           </w:tcPr>
           <w:p>
             <w:pPr>
@@ -1634,7 +1634,7 @@
         </w:tc>
         <w:tc>
           <w:tcPr>
-            <w:tcW w:w="2340" w:type="dxa"/>
+            <w:tcW w:w="2426" w:type="dxa"/>
           </w:tcPr>
           <w:p>
             <w:pPr>
@@ -1688,7 +1688,7 @@
         </w:tc>
         <w:tc>
           <w:tcPr>
-            <w:tcW w:w="2877" w:type="dxa"/>
+            <w:tcW w:w="2755" w:type="dxa"/>
           </w:tcPr>
           <w:p>
             <w:pPr>
@@ -1777,7 +1777,7 @@
         </w:tc>
         <w:tc>
           <w:tcPr>
-            <w:tcW w:w="2338" w:type="dxa"/>
+            <w:tcW w:w="2284" w:type="dxa"/>
           </w:tcPr>
           <w:p>
             <w:pPr>
@@ -1820,7 +1820,7 @@
         <w:tc>
           <w:tcPr>
             <w:cnfStyle w:val="001000000000" w:firstRow="0" w:lastRow="0" w:firstColumn="1" w:lastColumn="0" w:oddVBand="0" w:evenVBand="0" w:oddHBand="0" w:evenHBand="0" w:firstRowFirstColumn="0" w:firstRowLastColumn="0" w:lastRowFirstColumn="0" w:lastRowLastColumn="0"/>
-            <w:tcW w:w="1795" w:type="dxa"/>
+            <w:tcW w:w="1885" w:type="dxa"/>
           </w:tcPr>
           <w:p>
             <w:pPr>
@@ -1841,7 +1841,28 @@
                 <w:sz w:val="24"/>
                 <w:szCs w:val="24"/>
               </w:rPr>
-              <w:t>System Tester</w:t>
+              <w:t>Prod</w:t>
+            </w:r>
+            <w:r>
+              <w:rPr>
+                <w:sz w:val="24"/>
+                <w:szCs w:val="24"/>
+              </w:rPr>
+              <w:t>uct/</w:t>
+            </w:r>
+            <w:r>
+              <w:rPr>
+                <w:sz w:val="24"/>
+                <w:szCs w:val="24"/>
+              </w:rPr>
+              <w:t>System</w:t>
+            </w:r>
+            <w:r>
+              <w:rPr>
+                <w:sz w:val="24"/>
+                <w:szCs w:val="24"/>
+              </w:rPr>
+              <w:t xml:space="preserve"> Tester</w:t>
             </w:r>
           </w:p>
           <w:p>
@@ -1883,13 +1904,14 @@
                 <w:sz w:val="24"/>
                 <w:szCs w:val="24"/>
               </w:rPr>
+              <w:lastRenderedPageBreak/>
               <w:t xml:space="preserve"> </w:t>
             </w:r>
           </w:p>
         </w:tc>
         <w:tc>
           <w:tcPr>
-            <w:tcW w:w="2340" w:type="dxa"/>
+            <w:tcW w:w="2426" w:type="dxa"/>
           </w:tcPr>
           <w:p>
             <w:pPr>
@@ -1909,6 +1931,7 @@
                 <w:sz w:val="24"/>
                 <w:szCs w:val="24"/>
               </w:rPr>
+              <w:lastRenderedPageBreak/>
               <w:t xml:space="preserve">Evaluate and validates the </w:t>
             </w:r>
             <w:r>
@@ -1916,7 +1939,7 @@
                 <w:sz w:val="24"/>
                 <w:szCs w:val="24"/>
               </w:rPr>
-              <w:t xml:space="preserve">performance and functioning of a system or software </w:t>
+              <w:t xml:space="preserve">performance and </w:t>
             </w:r>
             <w:r>
               <w:rPr>
@@ -1924,7 +1947,7 @@
                 <w:szCs w:val="24"/>
               </w:rPr>
               <w:lastRenderedPageBreak/>
-              <w:t>program.</w:t>
+              <w:t>functioning of a system or software program.</w:t>
             </w:r>
             <w:r>
               <w:rPr>
@@ -1944,7 +1967,7 @@
         </w:tc>
         <w:tc>
           <w:tcPr>
-            <w:tcW w:w="2877" w:type="dxa"/>
+            <w:tcW w:w="2755" w:type="dxa"/>
           </w:tcPr>
           <w:p>
             <w:pPr>
@@ -1965,7 +1988,15 @@
                 <w:szCs w:val="24"/>
               </w:rPr>
               <w:lastRenderedPageBreak/>
-              <w:t>Ensure that the system operates as intended and meets the quality standard set for i</w:t>
+              <w:t xml:space="preserve">Ensure that the system operates as intended and meets the quality </w:t>
+            </w:r>
+            <w:r>
+              <w:rPr>
+                <w:sz w:val="24"/>
+                <w:szCs w:val="24"/>
+              </w:rPr>
+              <w:lastRenderedPageBreak/>
+              <w:t>standard set for i</w:t>
             </w:r>
             <w:r>
               <w:rPr>
@@ -1993,14 +2024,13 @@
                 <w:sz w:val="24"/>
                 <w:szCs w:val="24"/>
               </w:rPr>
-              <w:lastRenderedPageBreak/>
               <w:t>designing and executing test cases, identifying, and reporting defects, and verifying that the system meets the specified requirements.</w:t>
             </w:r>
           </w:p>
         </w:tc>
         <w:tc>
           <w:tcPr>
-            <w:tcW w:w="2338" w:type="dxa"/>
+            <w:tcW w:w="2284" w:type="dxa"/>
           </w:tcPr>
           <w:p>
             <w:pPr>
@@ -2028,7 +2058,7 @@
                 <w:sz w:val="24"/>
                 <w:szCs w:val="24"/>
               </w:rPr>
-              <w:t xml:space="preserve">Communication Skills, Time Management, Analytic and </w:t>
+              <w:t xml:space="preserve">Communication Skills, Time </w:t>
             </w:r>
             <w:r>
               <w:rPr>
@@ -2036,7 +2066,7 @@
                 <w:szCs w:val="24"/>
               </w:rPr>
               <w:lastRenderedPageBreak/>
-              <w:t>Problem-Solving Abilities.</w:t>
+              <w:t>Management, Analytic and Problem-Solving Abilities.</w:t>
             </w:r>
           </w:p>
         </w:tc>
@@ -2048,7 +2078,7 @@
         <w:tc>
           <w:tcPr>
             <w:cnfStyle w:val="001000000000" w:firstRow="0" w:lastRow="0" w:firstColumn="1" w:lastColumn="0" w:oddVBand="0" w:evenVBand="0" w:oddHBand="0" w:evenHBand="0" w:firstRowFirstColumn="0" w:firstRowLastColumn="0" w:lastRowFirstColumn="0" w:lastRowLastColumn="0"/>
-            <w:tcW w:w="1795" w:type="dxa"/>
+            <w:tcW w:w="1885" w:type="dxa"/>
           </w:tcPr>
           <w:p>
             <w:pPr>
@@ -2096,7 +2126,7 @@
         </w:tc>
         <w:tc>
           <w:tcPr>
-            <w:tcW w:w="2340" w:type="dxa"/>
+            <w:tcW w:w="2426" w:type="dxa"/>
           </w:tcPr>
           <w:p>
             <w:pPr>
@@ -2150,7 +2180,7 @@
         </w:tc>
         <w:tc>
           <w:tcPr>
-            <w:tcW w:w="2877" w:type="dxa"/>
+            <w:tcW w:w="2755" w:type="dxa"/>
           </w:tcPr>
           <w:p>
             <w:pPr>
@@ -2218,7 +2248,7 @@
         </w:tc>
         <w:tc>
           <w:tcPr>
-            <w:tcW w:w="2338" w:type="dxa"/>
+            <w:tcW w:w="2284" w:type="dxa"/>
           </w:tcPr>
           <w:p>
             <w:pPr>
@@ -2282,7 +2312,7 @@
         <w:tc>
           <w:tcPr>
             <w:cnfStyle w:val="001000000000" w:firstRow="0" w:lastRow="0" w:firstColumn="1" w:lastColumn="0" w:oddVBand="0" w:evenVBand="0" w:oddHBand="0" w:evenHBand="0" w:firstRowFirstColumn="0" w:firstRowLastColumn="0" w:lastRowFirstColumn="0" w:lastRowLastColumn="0"/>
-            <w:tcW w:w="1795" w:type="dxa"/>
+            <w:tcW w:w="1885" w:type="dxa"/>
           </w:tcPr>
           <w:p>
             <w:pPr>
@@ -2343,7 +2373,7 @@
         </w:tc>
         <w:tc>
           <w:tcPr>
-            <w:tcW w:w="2340" w:type="dxa"/>
+            <w:tcW w:w="2426" w:type="dxa"/>
           </w:tcPr>
           <w:p>
             <w:pPr>
@@ -2383,7 +2413,7 @@
         </w:tc>
         <w:tc>
           <w:tcPr>
-            <w:tcW w:w="2877" w:type="dxa"/>
+            <w:tcW w:w="2755" w:type="dxa"/>
           </w:tcPr>
           <w:p>
             <w:pPr>
@@ -2430,7 +2460,7 @@
         </w:tc>
         <w:tc>
           <w:tcPr>
-            <w:tcW w:w="2338" w:type="dxa"/>
+            <w:tcW w:w="2284" w:type="dxa"/>
           </w:tcPr>
           <w:p>
             <w:pPr>
@@ -2726,7 +2756,15 @@
           <w:sz w:val="24"/>
           <w:szCs w:val="24"/>
         </w:rPr>
-        <w:t xml:space="preserve"> deliverables, and schedules. The project team members are </w:t>
+        <w:t xml:space="preserve"> </w:t>
+      </w:r>
+      <w:r>
+        <w:rPr>
+          <w:sz w:val="24"/>
+          <w:szCs w:val="24"/>
+        </w:rPr>
+        <w:lastRenderedPageBreak/>
+        <w:t xml:space="preserve">deliverables, and schedules. The project team members are </w:t>
       </w:r>
       <w:r>
         <w:rPr>
@@ -2805,12 +2843,11 @@
         <w:rPr>
           <w:noProof/>
         </w:rPr>
-        <w:lastRenderedPageBreak/>
         <w:drawing>
           <wp:inline distT="0" distB="0" distL="0" distR="0" wp14:anchorId="60E895EE" wp14:editId="4740E63C">
             <wp:extent cx="5943600" cy="3226435"/>
             <wp:effectExtent l="0" t="0" r="0" b="0"/>
-            <wp:docPr id="1519288815" name="Picture 1"/>
+            <wp:docPr id="1519288815" name="Picture 1519288815"/>
             <wp:cNvGraphicFramePr>
               <a:graphicFrameLocks xmlns:a="http://schemas.openxmlformats.org/drawingml/2006/main" noChangeAspect="1"/>
             </wp:cNvGraphicFramePr>
@@ -2973,6 +3010,7 @@
         <w:t xml:space="preserve"> </w:t>
       </w:r>
       <w:r>
+        <w:lastRenderedPageBreak/>
         <w:t>comment on the team members' performance in achieving the project's goals</w:t>
       </w:r>
       <w:r>
@@ -2996,7 +3034,6 @@
         <w:jc w:val="both"/>
       </w:pPr>
       <w:r>
-        <w:lastRenderedPageBreak/>
         <w:t>A recognition and incentive program will be put in place to reward and encourage exceptional performance. This could apply to rewards, promotions, and other advantages.</w:t>
       </w:r>
     </w:p>
@@ -3463,7 +3500,7 @@
                 <w:sz w:val="24"/>
                 <w:szCs w:val="24"/>
               </w:rPr>
-              <w:t xml:space="preserve">Control and help execute a solution to a problem in the project and monitors the work of the </w:t>
+              <w:t xml:space="preserve">Control and help execute a solution to a problem in the </w:t>
             </w:r>
             <w:r>
               <w:rPr>
@@ -3471,7 +3508,7 @@
                 <w:szCs w:val="24"/>
               </w:rPr>
               <w:lastRenderedPageBreak/>
-              <w:t>team members.</w:t>
+              <w:t>project and monitors the work of the team members.</w:t>
             </w:r>
           </w:p>
         </w:tc>
@@ -5164,6 +5201,26 @@
 </file>
 
 <file path=customXml/item1.xml><?xml version="1.0" encoding="utf-8"?>
+<?mso-contentType ?>
+<FormTemplates xmlns="http://schemas.microsoft.com/sharepoint/v3/contenttype/forms">
+  <Display>DocumentLibraryForm</Display>
+  <Edit>DocumentLibraryForm</Edit>
+  <New>DocumentLibraryForm</New>
+</FormTemplates>
+</file>
+
+<file path=customXml/item2.xml><?xml version="1.0" encoding="utf-8"?>
+<p:properties xmlns:p="http://schemas.microsoft.com/office/2006/metadata/properties" xmlns:xsi="http://www.w3.org/2001/XMLSchema-instance" xmlns:pc="http://schemas.microsoft.com/office/infopath/2007/PartnerControls">
+  <documentManagement>
+    <TaxCatchAll xmlns="0d803109-e11b-45d4-a4e8-5bf0740163af" xsi:nil="true"/>
+    <lcf76f155ced4ddcb4097134ff3c332f xmlns="31aac78f-6ed8-4134-ac7e-47c186d487c3">
+      <Terms xmlns="http://schemas.microsoft.com/office/infopath/2007/PartnerControls"/>
+    </lcf76f155ced4ddcb4097134ff3c332f>
+  </documentManagement>
+</p:properties>
+</file>
+
+<file path=customXml/item3.xml><?xml version="1.0" encoding="utf-8"?>
 <ct:contentTypeSchema xmlns:ct="http://schemas.microsoft.com/office/2006/metadata/contentType" xmlns:ma="http://schemas.microsoft.com/office/2006/metadata/properties/metaAttributes" ct:_="" ma:_="" ma:contentTypeName="Document" ma:contentTypeID="0x01010078E5C03F786D684AB79627F2BAF5AB3A" ma:contentTypeVersion="12" ma:contentTypeDescription="Create a new document." ma:contentTypeScope="" ma:versionID="6753d19c26ced2570449d2cfe2fd38cd">
   <xsd:schema xmlns:xsd="http://www.w3.org/2001/XMLSchema" xmlns:xs="http://www.w3.org/2001/XMLSchema" xmlns:p="http://schemas.microsoft.com/office/2006/metadata/properties" xmlns:ns2="31aac78f-6ed8-4134-ac7e-47c186d487c3" xmlns:ns3="0d803109-e11b-45d4-a4e8-5bf0740163af" targetNamespace="http://schemas.microsoft.com/office/2006/metadata/properties" ma:root="true" ma:fieldsID="59531f12ec9f3761682ad3919ac9365f" ns2:_="" ns3:_="">
     <xsd:import namespace="31aac78f-6ed8-4134-ac7e-47c186d487c3"/>
@@ -5380,27 +5437,26 @@
 </ct:contentTypeSchema>
 </file>
 
-<file path=customXml/item2.xml><?xml version="1.0" encoding="utf-8"?>
-<p:properties xmlns:p="http://schemas.microsoft.com/office/2006/metadata/properties" xmlns:xsi="http://www.w3.org/2001/XMLSchema-instance" xmlns:pc="http://schemas.microsoft.com/office/infopath/2007/PartnerControls">
-  <documentManagement>
-    <TaxCatchAll xmlns="0d803109-e11b-45d4-a4e8-5bf0740163af" xsi:nil="true"/>
-    <lcf76f155ced4ddcb4097134ff3c332f xmlns="31aac78f-6ed8-4134-ac7e-47c186d487c3">
-      <Terms xmlns="http://schemas.microsoft.com/office/infopath/2007/PartnerControls"/>
-    </lcf76f155ced4ddcb4097134ff3c332f>
-  </documentManagement>
-</p:properties>
+<file path=customXml/itemProps1.xml><?xml version="1.0" encoding="utf-8"?>
+<ds:datastoreItem xmlns:ds="http://schemas.openxmlformats.org/officeDocument/2006/customXml" ds:itemID="{44C0A50F-1EDC-4014-891D-2FB2FDD477BC}">
+  <ds:schemaRefs>
+    <ds:schemaRef ds:uri="http://schemas.microsoft.com/sharepoint/v3/contenttype/forms"/>
+  </ds:schemaRefs>
+</ds:datastoreItem>
 </file>
 
-<file path=customXml/item3.xml><?xml version="1.0" encoding="utf-8"?>
-<?mso-contentType ?>
-<FormTemplates xmlns="http://schemas.microsoft.com/sharepoint/v3/contenttype/forms">
-  <Display>DocumentLibraryForm</Display>
-  <Edit>DocumentLibraryForm</Edit>
-  <New>DocumentLibraryForm</New>
-</FormTemplates>
+<file path=customXml/itemProps2.xml><?xml version="1.0" encoding="utf-8"?>
+<ds:datastoreItem xmlns:ds="http://schemas.openxmlformats.org/officeDocument/2006/customXml" ds:itemID="{10E605A4-4ABC-42A2-89BB-03D1F65BB968}">
+  <ds:schemaRefs>
+    <ds:schemaRef ds:uri="http://schemas.microsoft.com/office/2006/metadata/properties"/>
+    <ds:schemaRef ds:uri="http://schemas.microsoft.com/office/infopath/2007/PartnerControls"/>
+    <ds:schemaRef ds:uri="0d803109-e11b-45d4-a4e8-5bf0740163af"/>
+    <ds:schemaRef ds:uri="31aac78f-6ed8-4134-ac7e-47c186d487c3"/>
+  </ds:schemaRefs>
+</ds:datastoreItem>
 </file>
 
-<file path=customXml/itemProps1.xml><?xml version="1.0" encoding="utf-8"?>
+<file path=customXml/itemProps3.xml><?xml version="1.0" encoding="utf-8"?>
 <ds:datastoreItem xmlns:ds="http://schemas.openxmlformats.org/officeDocument/2006/customXml" ds:itemID="{952E95B9-DA0B-4D79-A85D-9DC1F2914588}">
   <ds:schemaRefs>
     <ds:schemaRef ds:uri="http://schemas.microsoft.com/office/2006/metadata/contentType"/>
@@ -5417,23 +5473,4 @@
     <ds:schemaRef ds:uri="http://schemas.microsoft.com/internal/obd"/>
   </ds:schemaRefs>
 </ds:datastoreItem>
-</file>
-
-<file path=customXml/itemProps2.xml><?xml version="1.0" encoding="utf-8"?>
-<ds:datastoreItem xmlns:ds="http://schemas.openxmlformats.org/officeDocument/2006/customXml" ds:itemID="{10E605A4-4ABC-42A2-89BB-03D1F65BB968}">
-  <ds:schemaRefs>
-    <ds:schemaRef ds:uri="http://schemas.microsoft.com/office/2006/metadata/properties"/>
-    <ds:schemaRef ds:uri="http://schemas.microsoft.com/office/infopath/2007/PartnerControls"/>
-    <ds:schemaRef ds:uri="0d803109-e11b-45d4-a4e8-5bf0740163af"/>
-    <ds:schemaRef ds:uri="31aac78f-6ed8-4134-ac7e-47c186d487c3"/>
-  </ds:schemaRefs>
-</ds:datastoreItem>
-</file>
-
-<file path=customXml/itemProps3.xml><?xml version="1.0" encoding="utf-8"?>
-<ds:datastoreItem xmlns:ds="http://schemas.openxmlformats.org/officeDocument/2006/customXml" ds:itemID="{44C0A50F-1EDC-4014-891D-2FB2FDD477BC}">
-  <ds:schemaRefs>
-    <ds:schemaRef ds:uri="http://schemas.microsoft.com/sharepoint/v3/contenttype/forms"/>
-  </ds:schemaRefs>
-</ds:datastoreItem>
 </file>
</xml_diff>